<commit_message>
Working version with timer
</commit_message>
<xml_diff>
--- a/ChatGPT_Prompts_Carl.docx
+++ b/ChatGPT_Prompts_Carl.docx
@@ -100,23 +100,7 @@
           <w:sz w:val="20"/>
           <w:szCs w:val="20"/>
         </w:rPr>
-        <w:t xml:space="preserve">). Now I'd like to publish the temperature on a topic called "temp/K05", but only every second. How can I make </w:t>
-      </w:r>
-      <w:proofErr w:type="gramStart"/>
-      <w:r>
-        <w:rPr>
-          <w:sz w:val="20"/>
-          <w:szCs w:val="20"/>
-        </w:rPr>
-        <w:t>sure,</w:t>
-      </w:r>
-      <w:proofErr w:type="gramEnd"/>
-      <w:r>
-        <w:rPr>
-          <w:sz w:val="20"/>
-          <w:szCs w:val="20"/>
-        </w:rPr>
-        <w:t xml:space="preserve"> that the temperature topic is published only every second, whilst retaining the constant publishing of sensor data of the gyro and accelerometer?</w:t>
+        <w:t>). Now I'd like to publish the temperature on a topic called "temp/K05", but only every second. How can I make sure, that the temperature topic is published only every second, whilst retaining the constant publishing of sensor data of the gyro and accelerometer?</w:t>
       </w:r>
     </w:p>
     <w:p>
@@ -776,12 +760,17 @@
       </w:r>
     </w:p>
     <w:p>
-      <w:pPr>
-        <w:rPr>
-          <w:sz w:val="20"/>
-          <w:szCs w:val="20"/>
-        </w:rPr>
-      </w:pPr>
+      <w:r>
+        <w:t xml:space="preserve">are you sure that this code ascertains that the temperature is published EXACTLY every </w:t>
+      </w:r>
+      <w:proofErr w:type="spellStart"/>
+      <w:r>
+        <w:t>seond</w:t>
+      </w:r>
+      <w:proofErr w:type="spellEnd"/>
+      <w:r>
+        <w:t>?</w:t>
+      </w:r>
     </w:p>
     <w:p>
       <w:pPr>
@@ -800,15 +789,349 @@
       </w:r>
     </w:p>
     <w:p>
-      <w:pPr>
-        <w:rPr>
-          <w:sz w:val="20"/>
-          <w:szCs w:val="20"/>
-        </w:rPr>
-      </w:pPr>
-    </w:p>
+      <w:r>
+        <w:t>Y</w:t>
+      </w:r>
+      <w:r>
+        <w:t xml:space="preserve">ou're correct, the code I provided doesn't guarantee that the temperature will be published exactly every second. The use of </w:t>
+      </w:r>
+      <w:proofErr w:type="spellStart"/>
+      <w:proofErr w:type="gramStart"/>
+      <w:r>
+        <w:t>millis</w:t>
+      </w:r>
+      <w:proofErr w:type="spellEnd"/>
+      <w:r>
+        <w:t>(</w:t>
+      </w:r>
+      <w:proofErr w:type="gramEnd"/>
+      <w:r>
+        <w:t xml:space="preserve">) and the comparison </w:t>
+      </w:r>
+      <w:proofErr w:type="spellStart"/>
+      <w:r>
+        <w:t>currentMillis</w:t>
+      </w:r>
+      <w:proofErr w:type="spellEnd"/>
+      <w:r>
+        <w:t xml:space="preserve"> - </w:t>
+      </w:r>
+      <w:proofErr w:type="spellStart"/>
+      <w:r>
+        <w:t>lastTempPublishTime</w:t>
+      </w:r>
+      <w:proofErr w:type="spellEnd"/>
+      <w:r>
+        <w:t xml:space="preserve"> &gt;= </w:t>
+      </w:r>
+      <w:proofErr w:type="spellStart"/>
+      <w:r>
+        <w:t>tempPublishInterval</w:t>
+      </w:r>
+      <w:proofErr w:type="spellEnd"/>
+      <w:r>
+        <w:t xml:space="preserve"> ensures that the temperature is published approximately every second, but it may not be exact due to other processing delays in the void loop() or other parts of the code.</w:t>
+      </w:r>
+    </w:p>
+    <w:p>
+      <w:r>
+        <w:t xml:space="preserve">If you require precise timing, especially in scenarios where the void </w:t>
+      </w:r>
+      <w:proofErr w:type="gramStart"/>
+      <w:r>
+        <w:t>loop(</w:t>
+      </w:r>
+      <w:proofErr w:type="gramEnd"/>
+      <w:r>
+        <w:t>) function may have varying execution times, you can use a Timer library to achieve more accurate timing. The library allows you to schedule tasks to run at specific intervals.</w:t>
+      </w:r>
+    </w:p>
+    <w:p>
+      <w:r>
+        <w:t xml:space="preserve">Here's an example of how you can use the </w:t>
+      </w:r>
+      <w:proofErr w:type="spellStart"/>
+      <w:r>
+        <w:t>SimpleTimer</w:t>
+      </w:r>
+      <w:proofErr w:type="spellEnd"/>
+      <w:r>
+        <w:t xml:space="preserve"> library to publish the temperature exactly every second:</w:t>
+      </w:r>
+    </w:p>
+    <w:p>
+      <w:r>
+        <w:t xml:space="preserve">Install the </w:t>
+      </w:r>
+      <w:proofErr w:type="spellStart"/>
+      <w:r>
+        <w:t>SimpleTimer</w:t>
+      </w:r>
+      <w:proofErr w:type="spellEnd"/>
+      <w:r>
+        <w:t xml:space="preserve"> library in the Arduino IDE (Sketch -&gt; Include Library -&gt; Manage Libraries -&gt; Search for "</w:t>
+      </w:r>
+      <w:proofErr w:type="spellStart"/>
+      <w:r>
+        <w:t>SimpleTimer</w:t>
+      </w:r>
+      <w:proofErr w:type="spellEnd"/>
+      <w:r>
+        <w:t>" -&gt; Install).</w:t>
+      </w:r>
+    </w:p>
+    <w:p>
+      <w:r>
+        <w:t>Include the library in your code:</w:t>
+      </w:r>
+    </w:p>
+    <w:p>
+      <w:proofErr w:type="spellStart"/>
+      <w:r>
+        <w:t>cppCopy</w:t>
+      </w:r>
+      <w:proofErr w:type="spellEnd"/>
+      <w:r>
+        <w:t xml:space="preserve"> code</w:t>
+      </w:r>
+    </w:p>
+    <w:p>
+      <w:r>
+        <w:t>#include &lt;</w:t>
+      </w:r>
+      <w:proofErr w:type="spellStart"/>
+      <w:r>
+        <w:t>SimpleTimer.h</w:t>
+      </w:r>
+      <w:proofErr w:type="spellEnd"/>
+      <w:r>
+        <w:t xml:space="preserve">&gt; </w:t>
+      </w:r>
+    </w:p>
+    <w:p>
+      <w:r>
+        <w:t>Define a timer object:</w:t>
+      </w:r>
+    </w:p>
+    <w:p>
+      <w:proofErr w:type="spellStart"/>
+      <w:r>
+        <w:t>cppCopy</w:t>
+      </w:r>
+      <w:proofErr w:type="spellEnd"/>
+      <w:r>
+        <w:t xml:space="preserve"> code</w:t>
+      </w:r>
+    </w:p>
+    <w:p>
+      <w:proofErr w:type="spellStart"/>
+      <w:r>
+        <w:t>SimpleTimer</w:t>
+      </w:r>
+      <w:proofErr w:type="spellEnd"/>
+      <w:r>
+        <w:t xml:space="preserve"> </w:t>
+      </w:r>
+      <w:proofErr w:type="gramStart"/>
+      <w:r>
+        <w:t>timer;</w:t>
+      </w:r>
+      <w:proofErr w:type="gramEnd"/>
+      <w:r>
+        <w:t xml:space="preserve"> </w:t>
+      </w:r>
+    </w:p>
+    <w:p>
+      <w:r>
+        <w:t xml:space="preserve">In the void </w:t>
+      </w:r>
+      <w:proofErr w:type="gramStart"/>
+      <w:r>
+        <w:t>setup(</w:t>
+      </w:r>
+      <w:proofErr w:type="gramEnd"/>
+      <w:r>
+        <w:t>) function, initialize your MQTT client and connect it to the broker.</w:t>
+      </w:r>
+    </w:p>
+    <w:p>
+      <w:r>
+        <w:t>Set up a timer to execute the temperature publishing function every second:</w:t>
+      </w:r>
+    </w:p>
+    <w:p>
+      <w:proofErr w:type="spellStart"/>
+      <w:r>
+        <w:t>cppCopy</w:t>
+      </w:r>
+      <w:proofErr w:type="spellEnd"/>
+      <w:r>
+        <w:t xml:space="preserve"> code</w:t>
+      </w:r>
+    </w:p>
+    <w:p>
+      <w:r>
+        <w:t xml:space="preserve">void </w:t>
+      </w:r>
+      <w:proofErr w:type="spellStart"/>
+      <w:r>
+        <w:t>publishTemperature</w:t>
+      </w:r>
+      <w:proofErr w:type="spellEnd"/>
+      <w:r>
+        <w:t xml:space="preserve">() { // Code to read the temperature from the sensor and publish it float temperature = </w:t>
+      </w:r>
+      <w:proofErr w:type="spellStart"/>
+      <w:r>
+        <w:t>readTemperature</w:t>
+      </w:r>
+      <w:proofErr w:type="spellEnd"/>
+      <w:r>
+        <w:t xml:space="preserve">(); // Replace with your temperature reading logic // Convert the temperature value to a string char </w:t>
+      </w:r>
+      <w:proofErr w:type="spellStart"/>
+      <w:r>
+        <w:t>temperatureStr</w:t>
+      </w:r>
+      <w:proofErr w:type="spellEnd"/>
+      <w:r>
+        <w:t xml:space="preserve">[10]; </w:t>
+      </w:r>
+      <w:proofErr w:type="spellStart"/>
+      <w:r>
+        <w:t>sprintf</w:t>
+      </w:r>
+      <w:proofErr w:type="spellEnd"/>
+      <w:r>
+        <w:t>(</w:t>
+      </w:r>
+      <w:proofErr w:type="spellStart"/>
+      <w:r>
+        <w:t>temperatureStr</w:t>
+      </w:r>
+      <w:proofErr w:type="spellEnd"/>
+      <w:r>
+        <w:t xml:space="preserve">, "%.2f", temperature); // Publish the temperature value to the topic "temp/K05" </w:t>
+      </w:r>
+      <w:proofErr w:type="spellStart"/>
+      <w:r>
+        <w:t>client.publish</w:t>
+      </w:r>
+      <w:proofErr w:type="spellEnd"/>
+      <w:r>
+        <w:t xml:space="preserve">("temp/K05", </w:t>
+      </w:r>
+      <w:proofErr w:type="spellStart"/>
+      <w:r>
+        <w:t>temperatureStr</w:t>
+      </w:r>
+      <w:proofErr w:type="spellEnd"/>
+      <w:r>
+        <w:t xml:space="preserve">); } void setup() { // ... // Set up the timer to execute the </w:t>
+      </w:r>
+      <w:proofErr w:type="spellStart"/>
+      <w:r>
+        <w:t>publishTemperature</w:t>
+      </w:r>
+      <w:proofErr w:type="spellEnd"/>
+      <w:r>
+        <w:t xml:space="preserve"> function every 1000 milliseconds (1 second) </w:t>
+      </w:r>
+      <w:proofErr w:type="spellStart"/>
+      <w:r>
+        <w:t>timer.setInterval</w:t>
+      </w:r>
+      <w:proofErr w:type="spellEnd"/>
+      <w:r>
+        <w:t xml:space="preserve">(1000, </w:t>
+      </w:r>
+      <w:proofErr w:type="spellStart"/>
+      <w:r>
+        <w:t>publishTemperature</w:t>
+      </w:r>
+      <w:proofErr w:type="spellEnd"/>
+      <w:r>
+        <w:t xml:space="preserve">); // ... } </w:t>
+      </w:r>
+    </w:p>
+    <w:p>
+      <w:r>
+        <w:t xml:space="preserve">In the void </w:t>
+      </w:r>
+      <w:proofErr w:type="gramStart"/>
+      <w:r>
+        <w:t>loop(</w:t>
+      </w:r>
+      <w:proofErr w:type="gramEnd"/>
+      <w:r>
+        <w:t>) function, add the following line to allow the timer to run:</w:t>
+      </w:r>
+    </w:p>
+    <w:p>
+      <w:proofErr w:type="spellStart"/>
+      <w:r>
+        <w:t>cppCopy</w:t>
+      </w:r>
+      <w:proofErr w:type="spellEnd"/>
+      <w:r>
+        <w:t xml:space="preserve"> code</w:t>
+      </w:r>
+    </w:p>
+    <w:p>
+      <w:r>
+        <w:t xml:space="preserve">void </w:t>
+      </w:r>
+      <w:proofErr w:type="gramStart"/>
+      <w:r>
+        <w:t>loop(</w:t>
+      </w:r>
+      <w:proofErr w:type="gramEnd"/>
+      <w:r>
+        <w:t xml:space="preserve">) { // ... </w:t>
+      </w:r>
+      <w:proofErr w:type="spellStart"/>
+      <w:r>
+        <w:t>timer.run</w:t>
+      </w:r>
+      <w:proofErr w:type="spellEnd"/>
+      <w:r>
+        <w:t xml:space="preserve">(); // ... } </w:t>
+      </w:r>
+    </w:p>
+    <w:p>
+      <w:r>
+        <w:t xml:space="preserve">By utilizing the </w:t>
+      </w:r>
+      <w:proofErr w:type="spellStart"/>
+      <w:r>
+        <w:t>SimpleTimer</w:t>
+      </w:r>
+      <w:proofErr w:type="spellEnd"/>
+      <w:r>
+        <w:t xml:space="preserve"> library and setting the timer interval to 1000 milliseconds, the </w:t>
+      </w:r>
+      <w:proofErr w:type="spellStart"/>
+      <w:proofErr w:type="gramStart"/>
+      <w:r>
+        <w:t>publishTemperature</w:t>
+      </w:r>
+      <w:proofErr w:type="spellEnd"/>
+      <w:r>
+        <w:t>(</w:t>
+      </w:r>
+      <w:proofErr w:type="gramEnd"/>
+      <w:r>
+        <w:t>) function will be called approximately every second with better accuracy compared to relying on the void loop() execution time alone.</w:t>
+      </w:r>
+    </w:p>
+    <w:p>
+      <w:r>
+        <w:t>Please note that the exact timing also depends on the overall code complexity and the resources consumed by other tasks running on the ESP32.</w:t>
+      </w:r>
+    </w:p>
+    <w:p/>
     <w:sectPr>
-      <w:headerReference w:type="default" r:id="rId6"/>
+      <w:headerReference w:type="default" r:id="rId7"/>
       <w:pgSz w:w="11906" w:h="16838"/>
       <w:pgMar w:top="1417" w:right="1417" w:bottom="1134" w:left="1417" w:header="708" w:footer="708" w:gutter="0"/>
       <w:cols w:space="708"/>
@@ -927,6 +1250,127 @@
     </w:r>
   </w:p>
 </w:hdr>
+</file>
+
+<file path=word/numbering.xml><?xml version="1.0" encoding="utf-8"?>
+<w:numbering xmlns:wpc="http://schemas.microsoft.com/office/word/2010/wordprocessingCanvas" xmlns:cx="http://schemas.microsoft.com/office/drawing/2014/chartex" xmlns:cx1="http://schemas.microsoft.com/office/drawing/2015/9/8/chartex" xmlns:cx2="http://schemas.microsoft.com/office/drawing/2015/10/21/chartex" xmlns:cx3="http://schemas.microsoft.com/office/drawing/2016/5/9/chartex" xmlns:cx4="http://schemas.microsoft.com/office/drawing/2016/5/10/chartex" xmlns:cx5="http://schemas.microsoft.com/office/drawing/2016/5/11/chartex" xmlns:cx6="http://schemas.microsoft.com/office/drawing/2016/5/12/chartex" xmlns:cx7="http://schemas.microsoft.com/office/drawing/2016/5/13/chartex" xmlns:cx8="http://schemas.microsoft.com/office/drawing/2016/5/14/chartex" xmlns:mc="http://schemas.openxmlformats.org/markup-compatibility/2006" xmlns:aink="http://schemas.microsoft.com/office/drawing/2016/ink" xmlns:am3d="http://schemas.microsoft.com/office/drawing/2017/model3d" xmlns:o="urn:schemas-microsoft-com:office:office" xmlns:oel="http://schemas.microsoft.com/office/2019/extlst" xmlns:r="http://schemas.openxmlformats.org/officeDocument/2006/relationships" xmlns:m="http://schemas.openxmlformats.org/officeDocument/2006/math" xmlns:v="urn:schemas-microsoft-com:vml" xmlns:wp14="http://schemas.microsoft.com/office/word/2010/wordprocessingDrawing" xmlns:wp="http://schemas.openxmlformats.org/drawingml/2006/wordprocessingDrawing" xmlns:w10="urn:schemas-microsoft-com:office:word" xmlns:w="http://schemas.openxmlformats.org/wordprocessingml/2006/main" xmlns:w14="http://schemas.microsoft.com/office/word/2010/wordml" xmlns:w15="http://schemas.microsoft.com/office/word/2012/wordml" xmlns:w16cex="http://schemas.microsoft.com/office/word/2018/wordml/cex" xmlns:w16cid="http://schemas.microsoft.com/office/word/2016/wordml/cid" xmlns:w16="http://schemas.microsoft.com/office/word/2018/wordml" xmlns:w16du="http://schemas.microsoft.com/office/word/2023/wordml/word16du" xmlns:w16sdtdh="http://schemas.microsoft.com/office/word/2020/wordml/sdtdatahash" xmlns:w16se="http://schemas.microsoft.com/office/word/2015/wordml/symex" xmlns:wpg="http://schemas.microsoft.com/office/word/2010/wordprocessingGroup" xmlns:wpi="http://schemas.microsoft.com/office/word/2010/wordprocessingInk" xmlns:wne="http://schemas.microsoft.com/office/word/2006/wordml" xmlns:wps="http://schemas.microsoft.com/office/word/2010/wordprocessingShape" mc:Ignorable="w14 w15 w16se w16cid w16 w16cex w16sdtdh wp14">
+  <w:abstractNum w:abstractNumId="0" w15:restartNumberingAfterBreak="0">
+    <w:nsid w:val="5BCA186C"/>
+    <w:multiLevelType w:val="multilevel"/>
+    <w:tmpl w:val="5CC2EEE2"/>
+    <w:lvl w:ilvl="0">
+      <w:start w:val="1"/>
+      <w:numFmt w:val="decimal"/>
+      <w:lvlText w:val="%1."/>
+      <w:lvlJc w:val="left"/>
+      <w:pPr>
+        <w:tabs>
+          <w:tab w:val="num" w:pos="720"/>
+        </w:tabs>
+        <w:ind w:left="720" w:hanging="360"/>
+      </w:pPr>
+    </w:lvl>
+    <w:lvl w:ilvl="1" w:tentative="1">
+      <w:start w:val="1"/>
+      <w:numFmt w:val="decimal"/>
+      <w:lvlText w:val="%2."/>
+      <w:lvlJc w:val="left"/>
+      <w:pPr>
+        <w:tabs>
+          <w:tab w:val="num" w:pos="1440"/>
+        </w:tabs>
+        <w:ind w:left="1440" w:hanging="360"/>
+      </w:pPr>
+    </w:lvl>
+    <w:lvl w:ilvl="2" w:tentative="1">
+      <w:start w:val="1"/>
+      <w:numFmt w:val="decimal"/>
+      <w:lvlText w:val="%3."/>
+      <w:lvlJc w:val="left"/>
+      <w:pPr>
+        <w:tabs>
+          <w:tab w:val="num" w:pos="2160"/>
+        </w:tabs>
+        <w:ind w:left="2160" w:hanging="360"/>
+      </w:pPr>
+    </w:lvl>
+    <w:lvl w:ilvl="3" w:tentative="1">
+      <w:start w:val="1"/>
+      <w:numFmt w:val="decimal"/>
+      <w:lvlText w:val="%4."/>
+      <w:lvlJc w:val="left"/>
+      <w:pPr>
+        <w:tabs>
+          <w:tab w:val="num" w:pos="2880"/>
+        </w:tabs>
+        <w:ind w:left="2880" w:hanging="360"/>
+      </w:pPr>
+    </w:lvl>
+    <w:lvl w:ilvl="4" w:tentative="1">
+      <w:start w:val="1"/>
+      <w:numFmt w:val="decimal"/>
+      <w:lvlText w:val="%5."/>
+      <w:lvlJc w:val="left"/>
+      <w:pPr>
+        <w:tabs>
+          <w:tab w:val="num" w:pos="3600"/>
+        </w:tabs>
+        <w:ind w:left="3600" w:hanging="360"/>
+      </w:pPr>
+    </w:lvl>
+    <w:lvl w:ilvl="5" w:tentative="1">
+      <w:start w:val="1"/>
+      <w:numFmt w:val="decimal"/>
+      <w:lvlText w:val="%6."/>
+      <w:lvlJc w:val="left"/>
+      <w:pPr>
+        <w:tabs>
+          <w:tab w:val="num" w:pos="4320"/>
+        </w:tabs>
+        <w:ind w:left="4320" w:hanging="360"/>
+      </w:pPr>
+    </w:lvl>
+    <w:lvl w:ilvl="6" w:tentative="1">
+      <w:start w:val="1"/>
+      <w:numFmt w:val="decimal"/>
+      <w:lvlText w:val="%7."/>
+      <w:lvlJc w:val="left"/>
+      <w:pPr>
+        <w:tabs>
+          <w:tab w:val="num" w:pos="5040"/>
+        </w:tabs>
+        <w:ind w:left="5040" w:hanging="360"/>
+      </w:pPr>
+    </w:lvl>
+    <w:lvl w:ilvl="7" w:tentative="1">
+      <w:start w:val="1"/>
+      <w:numFmt w:val="decimal"/>
+      <w:lvlText w:val="%8."/>
+      <w:lvlJc w:val="left"/>
+      <w:pPr>
+        <w:tabs>
+          <w:tab w:val="num" w:pos="5760"/>
+        </w:tabs>
+        <w:ind w:left="5760" w:hanging="360"/>
+      </w:pPr>
+    </w:lvl>
+    <w:lvl w:ilvl="8" w:tentative="1">
+      <w:start w:val="1"/>
+      <w:numFmt w:val="decimal"/>
+      <w:lvlText w:val="%9."/>
+      <w:lvlJc w:val="left"/>
+      <w:pPr>
+        <w:tabs>
+          <w:tab w:val="num" w:pos="6480"/>
+        </w:tabs>
+        <w:ind w:left="6480" w:hanging="360"/>
+      </w:pPr>
+    </w:lvl>
+  </w:abstractNum>
+  <w:num w:numId="1" w16cid:durableId="45030360">
+    <w:abstractNumId w:val="0"/>
+  </w:num>
+</w:numbering>
 </file>
 
 <file path=word/styles.xml><?xml version="1.0" encoding="utf-8"?>
@@ -1437,6 +1881,133 @@
       <w:u w:val="single"/>
     </w:rPr>
   </w:style>
+  <w:style w:type="paragraph" w:styleId="NormalWeb">
+    <w:name w:val="Normal (Web)"/>
+    <w:basedOn w:val="Normal"/>
+    <w:uiPriority w:val="99"/>
+    <w:semiHidden/>
+    <w:unhideWhenUsed/>
+    <w:rsid w:val="00401F95"/>
+    <w:pPr>
+      <w:spacing w:before="100" w:beforeAutospacing="1" w:after="100" w:afterAutospacing="1" w:line="240" w:lineRule="auto"/>
+    </w:pPr>
+    <w:rPr>
+      <w:rFonts w:ascii="Times New Roman" w:eastAsia="Times New Roman" w:hAnsi="Times New Roman" w:cs="Times New Roman"/>
+      <w:sz w:val="24"/>
+      <w:szCs w:val="24"/>
+    </w:rPr>
+  </w:style>
+  <w:style w:type="character" w:styleId="HTMLCode">
+    <w:name w:val="HTML Code"/>
+    <w:basedOn w:val="DefaultParagraphFont"/>
+    <w:uiPriority w:val="99"/>
+    <w:semiHidden/>
+    <w:unhideWhenUsed/>
+    <w:rsid w:val="00401F95"/>
+    <w:rPr>
+      <w:rFonts w:ascii="Courier New" w:eastAsia="Times New Roman" w:hAnsi="Courier New" w:cs="Courier New"/>
+      <w:sz w:val="20"/>
+      <w:szCs w:val="20"/>
+    </w:rPr>
+  </w:style>
+  <w:style w:type="paragraph" w:styleId="HTMLPreformatted">
+    <w:name w:val="HTML Preformatted"/>
+    <w:basedOn w:val="Normal"/>
+    <w:link w:val="HTMLPreformattedChar"/>
+    <w:uiPriority w:val="99"/>
+    <w:semiHidden/>
+    <w:unhideWhenUsed/>
+    <w:rsid w:val="00401F95"/>
+    <w:pPr>
+      <w:tabs>
+        <w:tab w:val="left" w:pos="916"/>
+        <w:tab w:val="left" w:pos="1832"/>
+        <w:tab w:val="left" w:pos="2748"/>
+        <w:tab w:val="left" w:pos="3664"/>
+        <w:tab w:val="left" w:pos="4580"/>
+        <w:tab w:val="left" w:pos="5496"/>
+        <w:tab w:val="left" w:pos="6412"/>
+        <w:tab w:val="left" w:pos="7328"/>
+        <w:tab w:val="left" w:pos="8244"/>
+        <w:tab w:val="left" w:pos="9160"/>
+        <w:tab w:val="left" w:pos="10076"/>
+        <w:tab w:val="left" w:pos="10992"/>
+        <w:tab w:val="left" w:pos="11908"/>
+        <w:tab w:val="left" w:pos="12824"/>
+        <w:tab w:val="left" w:pos="13740"/>
+        <w:tab w:val="left" w:pos="14656"/>
+      </w:tabs>
+      <w:spacing w:after="0" w:line="240" w:lineRule="auto"/>
+    </w:pPr>
+    <w:rPr>
+      <w:rFonts w:ascii="Courier New" w:eastAsia="Times New Roman" w:hAnsi="Courier New" w:cs="Courier New"/>
+      <w:sz w:val="20"/>
+      <w:szCs w:val="20"/>
+    </w:rPr>
+  </w:style>
+  <w:style w:type="character" w:customStyle="1" w:styleId="HTMLPreformattedChar">
+    <w:name w:val="HTML Preformatted Char"/>
+    <w:basedOn w:val="DefaultParagraphFont"/>
+    <w:link w:val="HTMLPreformatted"/>
+    <w:uiPriority w:val="99"/>
+    <w:semiHidden/>
+    <w:rsid w:val="00401F95"/>
+    <w:rPr>
+      <w:rFonts w:ascii="Courier New" w:eastAsia="Times New Roman" w:hAnsi="Courier New" w:cs="Courier New"/>
+      <w:sz w:val="20"/>
+      <w:szCs w:val="20"/>
+    </w:rPr>
+  </w:style>
+  <w:style w:type="character" w:customStyle="1" w:styleId="hljs-meta">
+    <w:name w:val="hljs-meta"/>
+    <w:basedOn w:val="DefaultParagraphFont"/>
+    <w:rsid w:val="00401F95"/>
+  </w:style>
+  <w:style w:type="character" w:customStyle="1" w:styleId="hljs-keyword">
+    <w:name w:val="hljs-keyword"/>
+    <w:basedOn w:val="DefaultParagraphFont"/>
+    <w:rsid w:val="00401F95"/>
+  </w:style>
+  <w:style w:type="character" w:customStyle="1" w:styleId="hljs-string">
+    <w:name w:val="hljs-string"/>
+    <w:basedOn w:val="DefaultParagraphFont"/>
+    <w:rsid w:val="00401F95"/>
+  </w:style>
+  <w:style w:type="character" w:customStyle="1" w:styleId="hljs-function">
+    <w:name w:val="hljs-function"/>
+    <w:basedOn w:val="DefaultParagraphFont"/>
+    <w:rsid w:val="00401F95"/>
+  </w:style>
+  <w:style w:type="character" w:customStyle="1" w:styleId="hljs-type">
+    <w:name w:val="hljs-type"/>
+    <w:basedOn w:val="DefaultParagraphFont"/>
+    <w:rsid w:val="00401F95"/>
+  </w:style>
+  <w:style w:type="character" w:customStyle="1" w:styleId="hljs-title">
+    <w:name w:val="hljs-title"/>
+    <w:basedOn w:val="DefaultParagraphFont"/>
+    <w:rsid w:val="00401F95"/>
+  </w:style>
+  <w:style w:type="character" w:customStyle="1" w:styleId="hljs-params">
+    <w:name w:val="hljs-params"/>
+    <w:basedOn w:val="DefaultParagraphFont"/>
+    <w:rsid w:val="00401F95"/>
+  </w:style>
+  <w:style w:type="character" w:customStyle="1" w:styleId="hljs-comment">
+    <w:name w:val="hljs-comment"/>
+    <w:basedOn w:val="DefaultParagraphFont"/>
+    <w:rsid w:val="00401F95"/>
+  </w:style>
+  <w:style w:type="character" w:customStyle="1" w:styleId="hljs-builtin">
+    <w:name w:val="hljs-built_in"/>
+    <w:basedOn w:val="DefaultParagraphFont"/>
+    <w:rsid w:val="00401F95"/>
+  </w:style>
+  <w:style w:type="character" w:customStyle="1" w:styleId="hljs-number">
+    <w:name w:val="hljs-number"/>
+    <w:basedOn w:val="DefaultParagraphFont"/>
+    <w:rsid w:val="00401F95"/>
+  </w:style>
 </w:styles>
 </file>
 

</xml_diff>

<commit_message>
This version actually works. No labyrinth
</commit_message>
<xml_diff>
--- a/ChatGPT_Prompts_Carl.docx
+++ b/ChatGPT_Prompts_Carl.docx
@@ -14569,6 +14569,2728 @@
       </w:r>
     </w:p>
     <w:p/>
+    <w:p>
+      <w:pPr>
+        <w:pStyle w:val="Heading1"/>
+      </w:pPr>
+      <w:r>
+        <w:t>Prompt:</w:t>
+      </w:r>
+    </w:p>
+    <w:p>
+      <w:r>
+        <w:t xml:space="preserve">okay, so now I've got this </w:t>
+      </w:r>
+      <w:proofErr w:type="spellStart"/>
+      <w:r>
+        <w:t>GameLogic</w:t>
+      </w:r>
+      <w:proofErr w:type="spellEnd"/>
+      <w:r>
+        <w:t xml:space="preserve"> class here: package </w:t>
+      </w:r>
+      <w:proofErr w:type="spellStart"/>
+      <w:r>
+        <w:t>com.example.menu_template</w:t>
+      </w:r>
+      <w:proofErr w:type="spellEnd"/>
+      <w:r>
+        <w:t xml:space="preserve">; import </w:t>
+      </w:r>
+      <w:proofErr w:type="spellStart"/>
+      <w:r>
+        <w:t>android.app.AlertDialog</w:t>
+      </w:r>
+      <w:proofErr w:type="spellEnd"/>
+      <w:r>
+        <w:t xml:space="preserve">; import </w:t>
+      </w:r>
+      <w:proofErr w:type="spellStart"/>
+      <w:r>
+        <w:t>android.content.Context</w:t>
+      </w:r>
+      <w:proofErr w:type="spellEnd"/>
+      <w:r>
+        <w:t xml:space="preserve">; import </w:t>
+      </w:r>
+      <w:proofErr w:type="spellStart"/>
+      <w:r>
+        <w:t>android.os.Bundle</w:t>
+      </w:r>
+      <w:proofErr w:type="spellEnd"/>
+      <w:r>
+        <w:t xml:space="preserve">; import </w:t>
+      </w:r>
+      <w:proofErr w:type="spellStart"/>
+      <w:r>
+        <w:t>android.util.Log</w:t>
+      </w:r>
+      <w:proofErr w:type="spellEnd"/>
+      <w:r>
+        <w:t xml:space="preserve">; import </w:t>
+      </w:r>
+      <w:proofErr w:type="spellStart"/>
+      <w:r>
+        <w:t>android.view.LayoutInflater</w:t>
+      </w:r>
+      <w:proofErr w:type="spellEnd"/>
+      <w:r>
+        <w:t xml:space="preserve">; import </w:t>
+      </w:r>
+      <w:proofErr w:type="spellStart"/>
+      <w:r>
+        <w:t>android.view.Menu</w:t>
+      </w:r>
+      <w:proofErr w:type="spellEnd"/>
+      <w:r>
+        <w:t xml:space="preserve">; import </w:t>
+      </w:r>
+      <w:proofErr w:type="spellStart"/>
+      <w:r>
+        <w:t>android.view.MenuInflater</w:t>
+      </w:r>
+      <w:proofErr w:type="spellEnd"/>
+      <w:r>
+        <w:t xml:space="preserve">; import </w:t>
+      </w:r>
+      <w:proofErr w:type="spellStart"/>
+      <w:r>
+        <w:t>android.view.MenuItem</w:t>
+      </w:r>
+      <w:proofErr w:type="spellEnd"/>
+      <w:r>
+        <w:t xml:space="preserve">; import </w:t>
+      </w:r>
+      <w:proofErr w:type="spellStart"/>
+      <w:r>
+        <w:t>android.view.View</w:t>
+      </w:r>
+      <w:proofErr w:type="spellEnd"/>
+      <w:r>
+        <w:t xml:space="preserve">; import </w:t>
+      </w:r>
+      <w:proofErr w:type="spellStart"/>
+      <w:r>
+        <w:t>android.view.ViewGroup</w:t>
+      </w:r>
+      <w:proofErr w:type="spellEnd"/>
+      <w:r>
+        <w:t xml:space="preserve">; import </w:t>
+      </w:r>
+      <w:proofErr w:type="spellStart"/>
+      <w:r>
+        <w:t>android.widget.EditText</w:t>
+      </w:r>
+      <w:proofErr w:type="spellEnd"/>
+      <w:r>
+        <w:t xml:space="preserve">; import </w:t>
+      </w:r>
+      <w:proofErr w:type="spellStart"/>
+      <w:r>
+        <w:t>com.example.menu_template.MqttManager</w:t>
+      </w:r>
+      <w:proofErr w:type="spellEnd"/>
+      <w:r>
+        <w:t xml:space="preserve">; import </w:t>
+      </w:r>
+      <w:proofErr w:type="spellStart"/>
+      <w:r>
+        <w:t>com.example.menu_template.MqttCallbackListener</w:t>
+      </w:r>
+      <w:proofErr w:type="spellEnd"/>
+      <w:r>
+        <w:t xml:space="preserve">; import </w:t>
+      </w:r>
+      <w:proofErr w:type="spellStart"/>
+      <w:r>
+        <w:t>com.example.menu_template.Constants</w:t>
+      </w:r>
+      <w:proofErr w:type="spellEnd"/>
+      <w:r>
+        <w:t xml:space="preserve">.*; public class </w:t>
+      </w:r>
+      <w:proofErr w:type="spellStart"/>
+      <w:r>
+        <w:t>GameLogic</w:t>
+      </w:r>
+      <w:proofErr w:type="spellEnd"/>
+      <w:r>
+        <w:t xml:space="preserve"> implements </w:t>
+      </w:r>
+      <w:proofErr w:type="spellStart"/>
+      <w:r>
+        <w:t>MqttCallbackListener</w:t>
+      </w:r>
+      <w:proofErr w:type="spellEnd"/>
+      <w:r>
+        <w:t xml:space="preserve">{ public </w:t>
+      </w:r>
+      <w:proofErr w:type="spellStart"/>
+      <w:r>
+        <w:t>MqttManager</w:t>
+      </w:r>
+      <w:proofErr w:type="spellEnd"/>
+      <w:r>
+        <w:t xml:space="preserve"> </w:t>
+      </w:r>
+      <w:proofErr w:type="spellStart"/>
+      <w:r>
+        <w:t>mqttManager</w:t>
+      </w:r>
+      <w:proofErr w:type="spellEnd"/>
+      <w:r>
+        <w:t xml:space="preserve">; private Context </w:t>
+      </w:r>
+      <w:proofErr w:type="spellStart"/>
+      <w:r>
+        <w:t>context</w:t>
+      </w:r>
+      <w:proofErr w:type="spellEnd"/>
+      <w:r>
+        <w:t xml:space="preserve">; private </w:t>
+      </w:r>
+      <w:proofErr w:type="spellStart"/>
+      <w:r>
+        <w:t>ESPSteering</w:t>
+      </w:r>
+      <w:proofErr w:type="spellEnd"/>
+      <w:r>
+        <w:t xml:space="preserve"> </w:t>
+      </w:r>
+      <w:proofErr w:type="spellStart"/>
+      <w:r>
+        <w:t>espSteering</w:t>
+      </w:r>
+      <w:proofErr w:type="spellEnd"/>
+      <w:r>
+        <w:t xml:space="preserve">; private </w:t>
+      </w:r>
+      <w:proofErr w:type="spellStart"/>
+      <w:r>
+        <w:t>PhoneSteering</w:t>
+      </w:r>
+      <w:proofErr w:type="spellEnd"/>
+      <w:r>
+        <w:t xml:space="preserve"> </w:t>
+      </w:r>
+      <w:proofErr w:type="spellStart"/>
+      <w:r>
+        <w:t>phoneSteering</w:t>
+      </w:r>
+      <w:proofErr w:type="spellEnd"/>
+      <w:r>
+        <w:t xml:space="preserve">; public </w:t>
+      </w:r>
+      <w:proofErr w:type="spellStart"/>
+      <w:r>
+        <w:t>GameLogic</w:t>
+      </w:r>
+      <w:proofErr w:type="spellEnd"/>
+      <w:r>
+        <w:t xml:space="preserve">(Context context) { </w:t>
+      </w:r>
+      <w:proofErr w:type="spellStart"/>
+      <w:r>
+        <w:t>this.context</w:t>
+      </w:r>
+      <w:proofErr w:type="spellEnd"/>
+      <w:r>
+        <w:t xml:space="preserve"> = context; </w:t>
+      </w:r>
+      <w:proofErr w:type="spellStart"/>
+      <w:r>
+        <w:t>mqttManager</w:t>
+      </w:r>
+      <w:proofErr w:type="spellEnd"/>
+      <w:r>
+        <w:t xml:space="preserve"> = </w:t>
+      </w:r>
+      <w:proofErr w:type="spellStart"/>
+      <w:r>
+        <w:t>MqttManager.getInstance</w:t>
+      </w:r>
+      <w:proofErr w:type="spellEnd"/>
+      <w:r>
+        <w:t xml:space="preserve">(); </w:t>
+      </w:r>
+      <w:proofErr w:type="spellStart"/>
+      <w:r>
+        <w:t>mqttManager.setCallbackListener</w:t>
+      </w:r>
+      <w:proofErr w:type="spellEnd"/>
+      <w:r>
+        <w:t xml:space="preserve">(this); </w:t>
+      </w:r>
+      <w:proofErr w:type="spellStart"/>
+      <w:r>
+        <w:t>mqttManager.connect</w:t>
+      </w:r>
+      <w:proofErr w:type="spellEnd"/>
+      <w:r>
+        <w:t xml:space="preserve">(); </w:t>
+      </w:r>
+      <w:proofErr w:type="spellStart"/>
+      <w:r>
+        <w:t>espSteering</w:t>
+      </w:r>
+      <w:proofErr w:type="spellEnd"/>
+      <w:r>
+        <w:t xml:space="preserve"> = new </w:t>
+      </w:r>
+      <w:proofErr w:type="spellStart"/>
+      <w:r>
+        <w:t>ESPSteering</w:t>
+      </w:r>
+      <w:proofErr w:type="spellEnd"/>
+      <w:r>
+        <w:t xml:space="preserve">(context); </w:t>
+      </w:r>
+      <w:proofErr w:type="spellStart"/>
+      <w:r>
+        <w:t>phoneSteering</w:t>
+      </w:r>
+      <w:proofErr w:type="spellEnd"/>
+      <w:r>
+        <w:t xml:space="preserve"> = new </w:t>
+      </w:r>
+      <w:proofErr w:type="spellStart"/>
+      <w:r>
+        <w:t>PhoneSteering</w:t>
+      </w:r>
+      <w:proofErr w:type="spellEnd"/>
+      <w:r>
+        <w:t xml:space="preserve">(); </w:t>
+      </w:r>
+      <w:proofErr w:type="spellStart"/>
+      <w:r>
+        <w:t>mqttManager.publishToTopic</w:t>
+      </w:r>
+      <w:proofErr w:type="spellEnd"/>
+      <w:r>
+        <w:t xml:space="preserve">("0", </w:t>
+      </w:r>
+      <w:proofErr w:type="spellStart"/>
+      <w:r>
+        <w:t>Constants.FINISHED_TOPIC</w:t>
+      </w:r>
+      <w:proofErr w:type="spellEnd"/>
+      <w:r>
+        <w:t xml:space="preserve">); </w:t>
+      </w:r>
+      <w:proofErr w:type="spellStart"/>
+      <w:r>
+        <w:t>mqttManager.subscribeToTopic</w:t>
+      </w:r>
+      <w:proofErr w:type="spellEnd"/>
+      <w:r>
+        <w:t>(</w:t>
+      </w:r>
+      <w:proofErr w:type="spellStart"/>
+      <w:r>
+        <w:t>Constants.TEMP_TOPIC</w:t>
+      </w:r>
+      <w:proofErr w:type="spellEnd"/>
+      <w:r>
+        <w:t xml:space="preserve">); } /** * This method implements the </w:t>
+      </w:r>
+      <w:proofErr w:type="spellStart"/>
+      <w:r>
+        <w:t>MqttCallbackListener</w:t>
+      </w:r>
+      <w:proofErr w:type="spellEnd"/>
+      <w:r>
+        <w:t xml:space="preserve"> interface for </w:t>
+      </w:r>
+      <w:proofErr w:type="spellStart"/>
+      <w:r>
+        <w:t>onMessageReceived</w:t>
+      </w:r>
+      <w:proofErr w:type="spellEnd"/>
+      <w:r>
+        <w:t xml:space="preserve">() * @param topic the MQTT topic * @param message the current message received for that MQTT topic */ @Override public void </w:t>
+      </w:r>
+      <w:proofErr w:type="spellStart"/>
+      <w:r>
+        <w:t>onMessageReceived</w:t>
+      </w:r>
+      <w:proofErr w:type="spellEnd"/>
+      <w:r>
+        <w:t>(String topic, String message) { if (</w:t>
+      </w:r>
+      <w:proofErr w:type="spellStart"/>
+      <w:r>
+        <w:t>topic.equals</w:t>
+      </w:r>
+      <w:proofErr w:type="spellEnd"/>
+      <w:r>
+        <w:t>(</w:t>
+      </w:r>
+      <w:proofErr w:type="spellStart"/>
+      <w:r>
+        <w:t>Constants.TEMP_TOPIC</w:t>
+      </w:r>
+      <w:proofErr w:type="spellEnd"/>
+      <w:r>
+        <w:t xml:space="preserve">)) { // Handle received message String payload = new String(message); // Process the payload as per your game logic </w:t>
+      </w:r>
+      <w:proofErr w:type="spellStart"/>
+      <w:r>
+        <w:t>Log.d</w:t>
+      </w:r>
+      <w:proofErr w:type="spellEnd"/>
+      <w:r>
+        <w:t>(</w:t>
+      </w:r>
+      <w:proofErr w:type="spellStart"/>
+      <w:r>
+        <w:t>Constants.TEMP_TOPIC</w:t>
+      </w:r>
+      <w:proofErr w:type="spellEnd"/>
+      <w:r>
+        <w:t xml:space="preserve">, payload); } } public float[] </w:t>
+      </w:r>
+      <w:proofErr w:type="spellStart"/>
+      <w:r>
+        <w:t>getSensorDataFromESPSteering</w:t>
+      </w:r>
+      <w:proofErr w:type="spellEnd"/>
+      <w:r>
+        <w:t xml:space="preserve">(){ float[] </w:t>
+      </w:r>
+      <w:proofErr w:type="spellStart"/>
+      <w:r>
+        <w:t>sensorData</w:t>
+      </w:r>
+      <w:proofErr w:type="spellEnd"/>
+      <w:r>
+        <w:t xml:space="preserve"> = new float[6]; </w:t>
+      </w:r>
+      <w:proofErr w:type="spellStart"/>
+      <w:r>
+        <w:t>sensorData</w:t>
+      </w:r>
+      <w:proofErr w:type="spellEnd"/>
+      <w:r>
+        <w:t xml:space="preserve">[0] = </w:t>
+      </w:r>
+      <w:proofErr w:type="spellStart"/>
+      <w:r>
+        <w:t>espSteering.getAccX</w:t>
+      </w:r>
+      <w:proofErr w:type="spellEnd"/>
+      <w:r>
+        <w:t xml:space="preserve">(); </w:t>
+      </w:r>
+      <w:proofErr w:type="spellStart"/>
+      <w:r>
+        <w:t>sensorData</w:t>
+      </w:r>
+      <w:proofErr w:type="spellEnd"/>
+      <w:r>
+        <w:t xml:space="preserve">[1] = </w:t>
+      </w:r>
+      <w:proofErr w:type="spellStart"/>
+      <w:r>
+        <w:t>espSteering.getAccY</w:t>
+      </w:r>
+      <w:proofErr w:type="spellEnd"/>
+      <w:r>
+        <w:t xml:space="preserve">(); </w:t>
+      </w:r>
+      <w:proofErr w:type="spellStart"/>
+      <w:r>
+        <w:t>sensorData</w:t>
+      </w:r>
+      <w:proofErr w:type="spellEnd"/>
+      <w:r>
+        <w:t xml:space="preserve">[2] = </w:t>
+      </w:r>
+      <w:proofErr w:type="spellStart"/>
+      <w:r>
+        <w:t>espSteering.getAccZ</w:t>
+      </w:r>
+      <w:proofErr w:type="spellEnd"/>
+      <w:r>
+        <w:t xml:space="preserve">(); </w:t>
+      </w:r>
+      <w:proofErr w:type="spellStart"/>
+      <w:r>
+        <w:t>sensorData</w:t>
+      </w:r>
+      <w:proofErr w:type="spellEnd"/>
+      <w:r>
+        <w:t xml:space="preserve">[3] = </w:t>
+      </w:r>
+      <w:proofErr w:type="spellStart"/>
+      <w:r>
+        <w:t>espSteering.getGyroX</w:t>
+      </w:r>
+      <w:proofErr w:type="spellEnd"/>
+      <w:r>
+        <w:t xml:space="preserve">(); </w:t>
+      </w:r>
+      <w:proofErr w:type="spellStart"/>
+      <w:r>
+        <w:t>sensorData</w:t>
+      </w:r>
+      <w:proofErr w:type="spellEnd"/>
+      <w:r>
+        <w:t xml:space="preserve">[4] = </w:t>
+      </w:r>
+      <w:proofErr w:type="spellStart"/>
+      <w:r>
+        <w:lastRenderedPageBreak/>
+        <w:t>espSteering.getGyroY</w:t>
+      </w:r>
+      <w:proofErr w:type="spellEnd"/>
+      <w:r>
+        <w:t xml:space="preserve">(); </w:t>
+      </w:r>
+      <w:proofErr w:type="spellStart"/>
+      <w:r>
+        <w:t>sensorData</w:t>
+      </w:r>
+      <w:proofErr w:type="spellEnd"/>
+      <w:r>
+        <w:t xml:space="preserve">[5] = </w:t>
+      </w:r>
+      <w:proofErr w:type="spellStart"/>
+      <w:r>
+        <w:t>espSteering.getGyroZ</w:t>
+      </w:r>
+      <w:proofErr w:type="spellEnd"/>
+      <w:r>
+        <w:t xml:space="preserve">(); return </w:t>
+      </w:r>
+      <w:proofErr w:type="spellStart"/>
+      <w:r>
+        <w:t>sensorData</w:t>
+      </w:r>
+      <w:proofErr w:type="spellEnd"/>
+      <w:r>
+        <w:t xml:space="preserve">; } @Override public void </w:t>
+      </w:r>
+      <w:proofErr w:type="spellStart"/>
+      <w:r>
+        <w:t>onConnectionLost</w:t>
+      </w:r>
+      <w:proofErr w:type="spellEnd"/>
+      <w:r>
+        <w:t xml:space="preserve">() { // Handle connection lost // Show alert to the user </w:t>
+      </w:r>
+      <w:proofErr w:type="spellStart"/>
+      <w:r>
+        <w:t>showAlert</w:t>
+      </w:r>
+      <w:proofErr w:type="spellEnd"/>
+      <w:r>
+        <w:t xml:space="preserve">("Connection Lost", "The MQTT connection to "+ mqttManager.MQTT_BROKER_METHOD+"://"+mqttManager.MQTT_BROKER_IP+":"+mqttManager.MQTT_BROKER_PORT + "was lost."); } @Override public void </w:t>
+      </w:r>
+      <w:proofErr w:type="spellStart"/>
+      <w:r>
+        <w:t>onConnectionError</w:t>
+      </w:r>
+      <w:proofErr w:type="spellEnd"/>
+      <w:r>
+        <w:t xml:space="preserve">(String </w:t>
+      </w:r>
+      <w:proofErr w:type="spellStart"/>
+      <w:r>
+        <w:t>errorMessage</w:t>
+      </w:r>
+      <w:proofErr w:type="spellEnd"/>
+      <w:r>
+        <w:t xml:space="preserve">) { // Handle connection error // Show alert to the user with the error message </w:t>
+      </w:r>
+      <w:proofErr w:type="spellStart"/>
+      <w:r>
+        <w:t>showAlert</w:t>
+      </w:r>
+      <w:proofErr w:type="spellEnd"/>
+      <w:r>
+        <w:t xml:space="preserve">("Connection Error", "Failed to connect to the MQTT broker at: " + mqttManager.MQTT_BROKER_METHOD+"://"+mqttManager.MQTT_BROKER_IP+":"+mqttManager.MQTT_BROKER_PORT); } private void </w:t>
+      </w:r>
+      <w:proofErr w:type="spellStart"/>
+      <w:r>
+        <w:t>showAlert</w:t>
+      </w:r>
+      <w:proofErr w:type="spellEnd"/>
+      <w:r>
+        <w:t xml:space="preserve">(String title, String message) { </w:t>
+      </w:r>
+      <w:proofErr w:type="spellStart"/>
+      <w:r>
+        <w:t>AlertDialog.Builder</w:t>
+      </w:r>
+      <w:proofErr w:type="spellEnd"/>
+      <w:r>
+        <w:t xml:space="preserve"> builder = new </w:t>
+      </w:r>
+      <w:proofErr w:type="spellStart"/>
+      <w:r>
+        <w:t>AlertDialog.Builder</w:t>
+      </w:r>
+      <w:proofErr w:type="spellEnd"/>
+      <w:r>
+        <w:t xml:space="preserve">(context); </w:t>
+      </w:r>
+      <w:proofErr w:type="spellStart"/>
+      <w:r>
+        <w:t>builder.setTitle</w:t>
+      </w:r>
+      <w:proofErr w:type="spellEnd"/>
+      <w:r>
+        <w:t>(title) .</w:t>
+      </w:r>
+      <w:proofErr w:type="spellStart"/>
+      <w:r>
+        <w:t>setMessage</w:t>
+      </w:r>
+      <w:proofErr w:type="spellEnd"/>
+      <w:r>
+        <w:t>(message) .</w:t>
+      </w:r>
+      <w:proofErr w:type="spellStart"/>
+      <w:r>
+        <w:t>setPositiveButton</w:t>
+      </w:r>
+      <w:proofErr w:type="spellEnd"/>
+      <w:r>
+        <w:t xml:space="preserve">("OK", null) .show(); } }, and I've got this </w:t>
+      </w:r>
+      <w:proofErr w:type="spellStart"/>
+      <w:r>
+        <w:t>SecondFragment</w:t>
+      </w:r>
+      <w:proofErr w:type="spellEnd"/>
+      <w:r>
+        <w:t xml:space="preserve"> here: package </w:t>
+      </w:r>
+      <w:proofErr w:type="spellStart"/>
+      <w:r>
+        <w:t>com.example.menu_template</w:t>
+      </w:r>
+      <w:proofErr w:type="spellEnd"/>
+      <w:r>
+        <w:t xml:space="preserve">; import </w:t>
+      </w:r>
+      <w:proofErr w:type="spellStart"/>
+      <w:r>
+        <w:t>android.app.AlertDialog</w:t>
+      </w:r>
+      <w:proofErr w:type="spellEnd"/>
+      <w:r>
+        <w:t xml:space="preserve">; import </w:t>
+      </w:r>
+      <w:proofErr w:type="spellStart"/>
+      <w:r>
+        <w:t>android.os.Bundle</w:t>
+      </w:r>
+      <w:proofErr w:type="spellEnd"/>
+      <w:r>
+        <w:t xml:space="preserve">; import </w:t>
+      </w:r>
+      <w:proofErr w:type="spellStart"/>
+      <w:r>
+        <w:t>android.util.Log</w:t>
+      </w:r>
+      <w:proofErr w:type="spellEnd"/>
+      <w:r>
+        <w:t xml:space="preserve">; import </w:t>
+      </w:r>
+      <w:proofErr w:type="spellStart"/>
+      <w:r>
+        <w:t>android.view.LayoutInflater</w:t>
+      </w:r>
+      <w:proofErr w:type="spellEnd"/>
+      <w:r>
+        <w:t xml:space="preserve">; import </w:t>
+      </w:r>
+      <w:proofErr w:type="spellStart"/>
+      <w:r>
+        <w:t>android.view.MenuItem</w:t>
+      </w:r>
+      <w:proofErr w:type="spellEnd"/>
+      <w:r>
+        <w:t xml:space="preserve">; import </w:t>
+      </w:r>
+      <w:proofErr w:type="spellStart"/>
+      <w:r>
+        <w:t>android.view.View</w:t>
+      </w:r>
+      <w:proofErr w:type="spellEnd"/>
+      <w:r>
+        <w:t xml:space="preserve">; import </w:t>
+      </w:r>
+      <w:proofErr w:type="spellStart"/>
+      <w:r>
+        <w:t>android.view.ViewGroup</w:t>
+      </w:r>
+      <w:proofErr w:type="spellEnd"/>
+      <w:r>
+        <w:t xml:space="preserve">; import </w:t>
+      </w:r>
+      <w:proofErr w:type="spellStart"/>
+      <w:r>
+        <w:t>androidx.annotation.NonNull</w:t>
+      </w:r>
+      <w:proofErr w:type="spellEnd"/>
+      <w:r>
+        <w:t xml:space="preserve">; import </w:t>
+      </w:r>
+      <w:proofErr w:type="spellStart"/>
+      <w:r>
+        <w:t>androidx.fragment.app.Fragment</w:t>
+      </w:r>
+      <w:proofErr w:type="spellEnd"/>
+      <w:r>
+        <w:t xml:space="preserve">; import </w:t>
+      </w:r>
+      <w:proofErr w:type="spellStart"/>
+      <w:r>
+        <w:t>androidx.navigation.NavController</w:t>
+      </w:r>
+      <w:proofErr w:type="spellEnd"/>
+      <w:r>
+        <w:t xml:space="preserve">; import </w:t>
+      </w:r>
+      <w:proofErr w:type="spellStart"/>
+      <w:r>
+        <w:t>androidx.navigation.Navigation</w:t>
+      </w:r>
+      <w:proofErr w:type="spellEnd"/>
+      <w:r>
+        <w:t xml:space="preserve">; import </w:t>
+      </w:r>
+      <w:proofErr w:type="spellStart"/>
+      <w:r>
+        <w:t>androidx.navigation.fragment.NavHostFragment</w:t>
+      </w:r>
+      <w:proofErr w:type="spellEnd"/>
+      <w:r>
+        <w:t xml:space="preserve">; import </w:t>
+      </w:r>
+      <w:proofErr w:type="spellStart"/>
+      <w:r>
+        <w:t>com.example.menu_template.databinding.FragmentSecondBinding</w:t>
+      </w:r>
+      <w:proofErr w:type="spellEnd"/>
+      <w:r>
+        <w:t xml:space="preserve">; import org.eclipse.paho.client.mqttv3.*; import </w:t>
+      </w:r>
+      <w:proofErr w:type="spellStart"/>
+      <w:r>
+        <w:t>com.example.menu_template.MqttManager</w:t>
+      </w:r>
+      <w:proofErr w:type="spellEnd"/>
+      <w:r>
+        <w:t xml:space="preserve">; import </w:t>
+      </w:r>
+      <w:proofErr w:type="spellStart"/>
+      <w:r>
+        <w:t>com.example.menu_template.MqttCallbackListener</w:t>
+      </w:r>
+      <w:proofErr w:type="spellEnd"/>
+      <w:r>
+        <w:t xml:space="preserve">; import </w:t>
+      </w:r>
+      <w:proofErr w:type="spellStart"/>
+      <w:r>
+        <w:t>com.example.menu_template.Constants</w:t>
+      </w:r>
+      <w:proofErr w:type="spellEnd"/>
+      <w:r>
+        <w:t xml:space="preserve">.*; import </w:t>
+      </w:r>
+      <w:proofErr w:type="spellStart"/>
+      <w:r>
+        <w:t>com.google.android.material.snackbar.Snackbar</w:t>
+      </w:r>
+      <w:proofErr w:type="spellEnd"/>
+      <w:r>
+        <w:t xml:space="preserve">; /** * This fragment hosts the codebase for the visualization of the labyrinth, and with that the entire game-loop * This fragment implements the </w:t>
+      </w:r>
+      <w:proofErr w:type="spellStart"/>
+      <w:r>
+        <w:t>MqttCallbackListener</w:t>
+      </w:r>
+      <w:proofErr w:type="spellEnd"/>
+      <w:r>
+        <w:t xml:space="preserve"> interface to receive MQTT message callbacks */ public class </w:t>
+      </w:r>
+      <w:proofErr w:type="spellStart"/>
+      <w:r>
+        <w:t>SecondFragment</w:t>
+      </w:r>
+      <w:proofErr w:type="spellEnd"/>
+      <w:r>
+        <w:t xml:space="preserve"> extends Fragment{ private </w:t>
+      </w:r>
+      <w:proofErr w:type="spellStart"/>
+      <w:r>
+        <w:t>FragmentSecondBinding</w:t>
+      </w:r>
+      <w:proofErr w:type="spellEnd"/>
+      <w:r>
+        <w:t xml:space="preserve"> binding; private </w:t>
+      </w:r>
+      <w:proofErr w:type="spellStart"/>
+      <w:r>
+        <w:t>MqttManager</w:t>
+      </w:r>
+      <w:proofErr w:type="spellEnd"/>
+      <w:r>
+        <w:t xml:space="preserve"> </w:t>
+      </w:r>
+      <w:proofErr w:type="spellStart"/>
+      <w:r>
+        <w:t>mqttManager</w:t>
+      </w:r>
+      <w:proofErr w:type="spellEnd"/>
+      <w:r>
+        <w:t xml:space="preserve">; private </w:t>
+      </w:r>
+      <w:proofErr w:type="spellStart"/>
+      <w:r>
+        <w:t>GameLogic</w:t>
+      </w:r>
+      <w:proofErr w:type="spellEnd"/>
+      <w:r>
+        <w:t xml:space="preserve"> </w:t>
+      </w:r>
+      <w:proofErr w:type="spellStart"/>
+      <w:r>
+        <w:t>gameLogic</w:t>
+      </w:r>
+      <w:proofErr w:type="spellEnd"/>
+      <w:r>
+        <w:t xml:space="preserve">; /** * This method overrides the implementation of creating the View * In this case, an MQTT connection is established and utilized and a binding object is created through inflation * @param inflater The </w:t>
+      </w:r>
+      <w:proofErr w:type="spellStart"/>
+      <w:r>
+        <w:t>LayoutInflater</w:t>
+      </w:r>
+      <w:proofErr w:type="spellEnd"/>
+      <w:r>
+        <w:t xml:space="preserve"> object that can be used to inflate * any views in the fragment, * ChatGPT explanation of "inflating": * "Inflating" refers to the process of creating a View object from a layout XML file. * In the context of Android development, when we say a layout is inflated, * it means that the XML layout file is parsed and converted into a hierarchy of View objects that represent the user interface components specified in the XML. * @param container If non-null, this is the parent view that the fragment's * UI should be attached to. The fragment should not add the view itself, * but this can be used to generate the </w:t>
+      </w:r>
+      <w:proofErr w:type="spellStart"/>
+      <w:r>
+        <w:t>LayoutParams</w:t>
+      </w:r>
+      <w:proofErr w:type="spellEnd"/>
+      <w:r>
+        <w:t xml:space="preserve"> of the view. * @param </w:t>
+      </w:r>
+      <w:proofErr w:type="spellStart"/>
+      <w:r>
+        <w:t>savedInstanceState</w:t>
+      </w:r>
+      <w:proofErr w:type="spellEnd"/>
+      <w:r>
+        <w:t xml:space="preserve"> If non-null, this fragment is being re-constructed * from a previous saved state as given here. * * @return </w:t>
+      </w:r>
+      <w:proofErr w:type="gramStart"/>
+      <w:r>
+        <w:t>The</w:t>
+      </w:r>
+      <w:proofErr w:type="gramEnd"/>
+      <w:r>
+        <w:t xml:space="preserve"> root view of the fragment. */ @Override public View </w:t>
+      </w:r>
+      <w:proofErr w:type="spellStart"/>
+      <w:r>
+        <w:t>onCreateView</w:t>
+      </w:r>
+      <w:proofErr w:type="spellEnd"/>
+      <w:r>
+        <w:t xml:space="preserve">(@NonNull </w:t>
+      </w:r>
+      <w:proofErr w:type="spellStart"/>
+      <w:r>
+        <w:t>LayoutInflater</w:t>
+      </w:r>
+      <w:proofErr w:type="spellEnd"/>
+      <w:r>
+        <w:t xml:space="preserve"> inflater, </w:t>
+      </w:r>
+      <w:proofErr w:type="spellStart"/>
+      <w:r>
+        <w:t>ViewGroup</w:t>
+      </w:r>
+      <w:proofErr w:type="spellEnd"/>
+      <w:r>
+        <w:t xml:space="preserve"> container, Bundle </w:t>
+      </w:r>
+      <w:proofErr w:type="spellStart"/>
+      <w:r>
+        <w:t>savedInstanceState</w:t>
+      </w:r>
+      <w:proofErr w:type="spellEnd"/>
+      <w:r>
+        <w:t xml:space="preserve">) { </w:t>
+      </w:r>
+      <w:proofErr w:type="spellStart"/>
+      <w:r>
+        <w:t>this.gameLogic</w:t>
+      </w:r>
+      <w:proofErr w:type="spellEnd"/>
+      <w:r>
+        <w:t xml:space="preserve"> = new </w:t>
+      </w:r>
+      <w:proofErr w:type="spellStart"/>
+      <w:r>
+        <w:t>GameLogic</w:t>
+      </w:r>
+      <w:proofErr w:type="spellEnd"/>
+      <w:r>
+        <w:t>(</w:t>
+      </w:r>
+      <w:proofErr w:type="spellStart"/>
+      <w:r>
+        <w:t>requireContext</w:t>
+      </w:r>
+      <w:proofErr w:type="spellEnd"/>
+      <w:r>
+        <w:t xml:space="preserve">()); binding = </w:t>
+      </w:r>
+      <w:proofErr w:type="spellStart"/>
+      <w:r>
+        <w:t>FragmentSecondBinding.inflate</w:t>
+      </w:r>
+      <w:proofErr w:type="spellEnd"/>
+      <w:r>
+        <w:t xml:space="preserve">(inflater, container, false); return </w:t>
+      </w:r>
+      <w:proofErr w:type="spellStart"/>
+      <w:r>
+        <w:t>binding.getRoot</w:t>
+      </w:r>
+      <w:proofErr w:type="spellEnd"/>
+      <w:r>
+        <w:t xml:space="preserve">(); } /** * This method implements what should happen once the View has been created * @param view The View returned by {@link #onCreateView(LayoutInflater, </w:t>
+      </w:r>
+      <w:proofErr w:type="spellStart"/>
+      <w:r>
+        <w:t>ViewGroup</w:t>
+      </w:r>
+      <w:proofErr w:type="spellEnd"/>
+      <w:r>
+        <w:t xml:space="preserve">, Bundle)}. * @param </w:t>
+      </w:r>
+      <w:proofErr w:type="spellStart"/>
+      <w:r>
+        <w:t>savedInstanceState</w:t>
+      </w:r>
+      <w:proofErr w:type="spellEnd"/>
+      <w:r>
+        <w:t xml:space="preserve"> If non-null, this fragment is being re-constructed * from a previous saved state as given here. */ public void </w:t>
+      </w:r>
+      <w:proofErr w:type="spellStart"/>
+      <w:proofErr w:type="gramStart"/>
+      <w:r>
+        <w:t>onViewCreated</w:t>
+      </w:r>
+      <w:proofErr w:type="spellEnd"/>
+      <w:r>
+        <w:t>(</w:t>
+      </w:r>
+      <w:proofErr w:type="gramEnd"/>
+      <w:r>
+        <w:t xml:space="preserve">@NonNull View </w:t>
+      </w:r>
+      <w:proofErr w:type="spellStart"/>
+      <w:r>
+        <w:t>view</w:t>
+      </w:r>
+      <w:proofErr w:type="spellEnd"/>
+      <w:r>
+        <w:t xml:space="preserve">, Bundle </w:t>
+      </w:r>
+      <w:proofErr w:type="spellStart"/>
+      <w:r>
+        <w:t>savedInstanceState</w:t>
+      </w:r>
+      <w:proofErr w:type="spellEnd"/>
+      <w:r>
+        <w:t xml:space="preserve">) { </w:t>
+      </w:r>
+      <w:proofErr w:type="spellStart"/>
+      <w:r>
+        <w:t>super.onViewCreated</w:t>
+      </w:r>
+      <w:proofErr w:type="spellEnd"/>
+      <w:r>
+        <w:t xml:space="preserve">(view, </w:t>
+      </w:r>
+      <w:proofErr w:type="spellStart"/>
+      <w:r>
+        <w:t>savedInstanceState</w:t>
+      </w:r>
+      <w:proofErr w:type="spellEnd"/>
+      <w:r>
+        <w:t xml:space="preserve">); </w:t>
+      </w:r>
+      <w:proofErr w:type="spellStart"/>
+      <w:r>
+        <w:t>binding.buttonSecond.setOnClickListener</w:t>
+      </w:r>
+      <w:proofErr w:type="spellEnd"/>
+      <w:r>
+        <w:t xml:space="preserve">(new </w:t>
+      </w:r>
+      <w:proofErr w:type="spellStart"/>
+      <w:r>
+        <w:t>View.OnClickListener</w:t>
+      </w:r>
+      <w:proofErr w:type="spellEnd"/>
+      <w:r>
+        <w:t xml:space="preserve">() { /** * This method overrides what should happen, when the specified Element is clicked * @param view The view that was clicked. */ @Override public void </w:t>
+      </w:r>
+      <w:proofErr w:type="spellStart"/>
+      <w:r>
+        <w:t>onClick</w:t>
+      </w:r>
+      <w:proofErr w:type="spellEnd"/>
+      <w:r>
+        <w:t xml:space="preserve">(View view) { </w:t>
+      </w:r>
+      <w:proofErr w:type="spellStart"/>
+      <w:r>
+        <w:t>NavHostFragment.findNavController</w:t>
+      </w:r>
+      <w:proofErr w:type="spellEnd"/>
+      <w:r>
+        <w:t>(</w:t>
+      </w:r>
+      <w:proofErr w:type="spellStart"/>
+      <w:r>
+        <w:t>SecondFragment.this</w:t>
+      </w:r>
+      <w:proofErr w:type="spellEnd"/>
+      <w:r>
+        <w:t>) .navigate(</w:t>
+      </w:r>
+      <w:proofErr w:type="spellStart"/>
+      <w:r>
+        <w:t>R.id.action_SecondFragment_to_FirstFragment</w:t>
+      </w:r>
+      <w:proofErr w:type="spellEnd"/>
+      <w:r>
+        <w:t xml:space="preserve">); } }); } @Override public </w:t>
+      </w:r>
+      <w:proofErr w:type="spellStart"/>
+      <w:r>
+        <w:t>boolean</w:t>
+      </w:r>
+      <w:proofErr w:type="spellEnd"/>
+      <w:r>
+        <w:t xml:space="preserve"> </w:t>
+      </w:r>
+      <w:proofErr w:type="spellStart"/>
+      <w:r>
+        <w:t>onOptionsItemSelected</w:t>
+      </w:r>
+      <w:proofErr w:type="spellEnd"/>
+      <w:r>
+        <w:t>(</w:t>
+      </w:r>
+      <w:proofErr w:type="spellStart"/>
+      <w:r>
+        <w:t>MenuItem</w:t>
+      </w:r>
+      <w:proofErr w:type="spellEnd"/>
+      <w:r>
+        <w:t xml:space="preserve"> item) { int id = </w:t>
+      </w:r>
+      <w:proofErr w:type="spellStart"/>
+      <w:r>
+        <w:t>item.getItemId</w:t>
+      </w:r>
+      <w:proofErr w:type="spellEnd"/>
+      <w:r>
+        <w:t xml:space="preserve">(); if (id == </w:t>
+      </w:r>
+      <w:proofErr w:type="spellStart"/>
+      <w:r>
+        <w:t>R.id.action_settings</w:t>
+      </w:r>
+      <w:proofErr w:type="spellEnd"/>
+      <w:r>
+        <w:t xml:space="preserve">) { // Get to the Settings Fragment </w:t>
+      </w:r>
+      <w:proofErr w:type="spellStart"/>
+      <w:r>
+        <w:t>NavController</w:t>
+      </w:r>
+      <w:proofErr w:type="spellEnd"/>
+      <w:r>
+        <w:t xml:space="preserve"> </w:t>
+      </w:r>
+      <w:proofErr w:type="spellStart"/>
+      <w:r>
+        <w:t>navController</w:t>
+      </w:r>
+      <w:proofErr w:type="spellEnd"/>
+      <w:r>
+        <w:t xml:space="preserve"> = </w:t>
+      </w:r>
+      <w:proofErr w:type="spellStart"/>
+      <w:r>
+        <w:t>Navigation.findNavController</w:t>
+      </w:r>
+      <w:proofErr w:type="spellEnd"/>
+      <w:r>
+        <w:t>(</w:t>
+      </w:r>
+      <w:proofErr w:type="spellStart"/>
+      <w:r>
+        <w:t>requireActivity</w:t>
+      </w:r>
+      <w:proofErr w:type="spellEnd"/>
+      <w:r>
+        <w:t xml:space="preserve">(), </w:t>
+      </w:r>
+      <w:proofErr w:type="spellStart"/>
+      <w:r>
+        <w:t>R.id.nav_host_fragment_content_main</w:t>
+      </w:r>
+      <w:proofErr w:type="spellEnd"/>
+      <w:r>
+        <w:t xml:space="preserve">); </w:t>
+      </w:r>
+      <w:r>
+        <w:lastRenderedPageBreak/>
+        <w:t xml:space="preserve">navController.navigate(R.id.action_SecondFragment_to_SettingsFragment); return true; } return </w:t>
+      </w:r>
+      <w:proofErr w:type="spellStart"/>
+      <w:r>
+        <w:t>super.onOptionsItemSelected</w:t>
+      </w:r>
+      <w:proofErr w:type="spellEnd"/>
+      <w:r>
+        <w:t xml:space="preserve">(item); } /** * This method overrides what should happen, whenever this View is destroyed */ @Override public void </w:t>
+      </w:r>
+      <w:proofErr w:type="spellStart"/>
+      <w:r>
+        <w:t>onDestroyView</w:t>
+      </w:r>
+      <w:proofErr w:type="spellEnd"/>
+      <w:r>
+        <w:t xml:space="preserve">() { //discard this later </w:t>
+      </w:r>
+      <w:proofErr w:type="spellStart"/>
+      <w:r>
+        <w:t>gameLogic.mqttManager.publishToTopic</w:t>
+      </w:r>
+      <w:proofErr w:type="spellEnd"/>
+      <w:r>
+        <w:t xml:space="preserve">("1", </w:t>
+      </w:r>
+      <w:proofErr w:type="spellStart"/>
+      <w:r>
+        <w:t>Constants.FINISHED_TOPIC</w:t>
+      </w:r>
+      <w:proofErr w:type="spellEnd"/>
+      <w:r>
+        <w:t xml:space="preserve">); </w:t>
+      </w:r>
+      <w:proofErr w:type="spellStart"/>
+      <w:r>
+        <w:t>super.onDestroyView</w:t>
+      </w:r>
+      <w:proofErr w:type="spellEnd"/>
+      <w:r>
+        <w:t xml:space="preserve">(); binding = null; </w:t>
+      </w:r>
+      <w:proofErr w:type="spellStart"/>
+      <w:r>
+        <w:t>gameLogic.mqttManager.disconnect</w:t>
+      </w:r>
+      <w:proofErr w:type="spellEnd"/>
+      <w:r>
+        <w:t xml:space="preserve">(); } }. I'd like to make a game, in which a simple 2D labyrinth is randomly generated for a fixed size of 10x10 blocks in the </w:t>
+      </w:r>
+      <w:proofErr w:type="spellStart"/>
+      <w:r>
+        <w:t>GameLogic</w:t>
+      </w:r>
+      <w:proofErr w:type="spellEnd"/>
+      <w:r>
+        <w:t xml:space="preserve"> class and visualized in the </w:t>
+      </w:r>
+      <w:proofErr w:type="spellStart"/>
+      <w:r>
+        <w:t>SecondFragment</w:t>
+      </w:r>
+      <w:proofErr w:type="spellEnd"/>
+      <w:r>
+        <w:t xml:space="preserve">. A ball would then appear at the start of that labyrinth, which would be controlled by the gyro values returned by the </w:t>
+      </w:r>
+      <w:proofErr w:type="spellStart"/>
+      <w:proofErr w:type="gramStart"/>
+      <w:r>
+        <w:t>getSensorDataFromESPSteering</w:t>
+      </w:r>
+      <w:proofErr w:type="spellEnd"/>
+      <w:r>
+        <w:t>(</w:t>
+      </w:r>
+      <w:proofErr w:type="gramEnd"/>
+      <w:r>
+        <w:t xml:space="preserve">) method. The labyrinth needs to be traversable, but </w:t>
+      </w:r>
+      <w:proofErr w:type="gramStart"/>
+      <w:r>
+        <w:t>have</w:t>
+      </w:r>
+      <w:proofErr w:type="gramEnd"/>
+      <w:r>
+        <w:t xml:space="preserve"> walls, through which the ball cannot roll. Can you show me how you'd do this?</w:t>
+      </w:r>
+    </w:p>
+    <w:p>
+      <w:pPr>
+        <w:pStyle w:val="Heading1"/>
+      </w:pPr>
+      <w:r>
+        <w:t>Answer:</w:t>
+      </w:r>
+    </w:p>
+    <w:p>
+      <w:r>
+        <w:t xml:space="preserve">Certainly! Here's an example of how you can generate a random 10x10 labyrinth in the </w:t>
+      </w:r>
+      <w:proofErr w:type="spellStart"/>
+      <w:r>
+        <w:t>GameLogic</w:t>
+      </w:r>
+      <w:proofErr w:type="spellEnd"/>
+      <w:r>
+        <w:t xml:space="preserve"> class and visualize it in the </w:t>
+      </w:r>
+      <w:proofErr w:type="spellStart"/>
+      <w:r>
+        <w:t>SecondFragment</w:t>
+      </w:r>
+      <w:proofErr w:type="spellEnd"/>
+      <w:r>
+        <w:t>.</w:t>
+      </w:r>
+    </w:p>
+    <w:p>
+      <w:r>
+        <w:t xml:space="preserve">In the </w:t>
+      </w:r>
+      <w:proofErr w:type="spellStart"/>
+      <w:r>
+        <w:t>GameLogic</w:t>
+      </w:r>
+      <w:proofErr w:type="spellEnd"/>
+      <w:r>
+        <w:t xml:space="preserve"> class, you can add a method to generate a random labyrinth using a 2D array. Each cell in the array represents a block in the labyrinth, and you can use specific values to denote walls or open paths. Here's an example implementation:</w:t>
+      </w:r>
+    </w:p>
+    <w:p>
+      <w:proofErr w:type="spellStart"/>
+      <w:r>
+        <w:t>javaCopy</w:t>
+      </w:r>
+      <w:proofErr w:type="spellEnd"/>
+      <w:r>
+        <w:t xml:space="preserve"> code</w:t>
+      </w:r>
+    </w:p>
+    <w:p>
+      <w:r>
+        <w:t xml:space="preserve">public class </w:t>
+      </w:r>
+      <w:proofErr w:type="spellStart"/>
+      <w:r>
+        <w:t>GameLogic</w:t>
+      </w:r>
+      <w:proofErr w:type="spellEnd"/>
+      <w:r>
+        <w:t xml:space="preserve"> { // Other code... private static final int MAZE_SIZE = 10; private static final int WALL = 0; private static final int PATH = 1; private int[][] labyrinth; public </w:t>
+      </w:r>
+      <w:proofErr w:type="spellStart"/>
+      <w:r>
+        <w:t>GameLogic</w:t>
+      </w:r>
+      <w:proofErr w:type="spellEnd"/>
+      <w:r>
+        <w:t xml:space="preserve">(Context context) { // Other code... </w:t>
+      </w:r>
+      <w:proofErr w:type="spellStart"/>
+      <w:r>
+        <w:t>generateLabyrinth</w:t>
+      </w:r>
+      <w:proofErr w:type="spellEnd"/>
+      <w:r>
+        <w:t xml:space="preserve">(); } private void </w:t>
+      </w:r>
+      <w:proofErr w:type="spellStart"/>
+      <w:r>
+        <w:t>generateLabyrinth</w:t>
+      </w:r>
+      <w:proofErr w:type="spellEnd"/>
+      <w:r>
+        <w:t xml:space="preserve">() { labyrinth = new int[MAZE_SIZE][MAZE_SIZE]; // Initialize all cells as walls for (int </w:t>
+      </w:r>
+      <w:proofErr w:type="spellStart"/>
+      <w:r>
+        <w:t>i</w:t>
+      </w:r>
+      <w:proofErr w:type="spellEnd"/>
+      <w:r>
+        <w:t xml:space="preserve"> = 0; </w:t>
+      </w:r>
+      <w:proofErr w:type="spellStart"/>
+      <w:r>
+        <w:t>i</w:t>
+      </w:r>
+      <w:proofErr w:type="spellEnd"/>
+      <w:r>
+        <w:t xml:space="preserve"> &lt; MAZE_SIZE; </w:t>
+      </w:r>
+      <w:proofErr w:type="spellStart"/>
+      <w:r>
+        <w:t>i</w:t>
+      </w:r>
+      <w:proofErr w:type="spellEnd"/>
+      <w:r>
+        <w:t xml:space="preserve">++) { for (int j = 0; j &lt; MAZE_SIZE; </w:t>
+      </w:r>
+      <w:proofErr w:type="spellStart"/>
+      <w:r>
+        <w:t>j++</w:t>
+      </w:r>
+      <w:proofErr w:type="spellEnd"/>
+      <w:r>
+        <w:t>) { labyrinth[</w:t>
+      </w:r>
+      <w:proofErr w:type="spellStart"/>
+      <w:r>
+        <w:t>i</w:t>
+      </w:r>
+      <w:proofErr w:type="spellEnd"/>
+      <w:r>
+        <w:t xml:space="preserve">][j] = WALL; } } // Generate a random path through the labyrinth // For simplicity, let's start at the top-left corner (0, 0) and end at the bottom-right corner (MAZE_SIZE-1, MAZE_SIZE-1) labyrinth[0][0] = PATH; // Start cell // Perform a random walk to create the path int </w:t>
+      </w:r>
+      <w:proofErr w:type="spellStart"/>
+      <w:r>
+        <w:t>currentX</w:t>
+      </w:r>
+      <w:proofErr w:type="spellEnd"/>
+      <w:r>
+        <w:t xml:space="preserve"> = 0; int </w:t>
+      </w:r>
+      <w:proofErr w:type="spellStart"/>
+      <w:r>
+        <w:t>currentY</w:t>
+      </w:r>
+      <w:proofErr w:type="spellEnd"/>
+      <w:r>
+        <w:t xml:space="preserve"> = 0; Random </w:t>
+      </w:r>
+      <w:proofErr w:type="spellStart"/>
+      <w:r>
+        <w:t>random</w:t>
+      </w:r>
+      <w:proofErr w:type="spellEnd"/>
+      <w:r>
+        <w:t xml:space="preserve"> = new Random(); while (</w:t>
+      </w:r>
+      <w:proofErr w:type="spellStart"/>
+      <w:r>
+        <w:t>currentX</w:t>
+      </w:r>
+      <w:proofErr w:type="spellEnd"/>
+      <w:r>
+        <w:t xml:space="preserve"> != MAZE_SIZE - 1 || </w:t>
+      </w:r>
+      <w:proofErr w:type="spellStart"/>
+      <w:r>
+        <w:t>currentY</w:t>
+      </w:r>
+      <w:proofErr w:type="spellEnd"/>
+      <w:r>
+        <w:t xml:space="preserve"> != MAZE_SIZE - 1) { int direction = </w:t>
+      </w:r>
+      <w:proofErr w:type="spellStart"/>
+      <w:r>
+        <w:t>random.nextInt</w:t>
+      </w:r>
+      <w:proofErr w:type="spellEnd"/>
+      <w:r>
+        <w:t>(4); // Randomly choose a direction (up, down, left, or right) // Move in the chosen direction if it's a valid move switch (direction) { case 0: // Up if (</w:t>
+      </w:r>
+      <w:proofErr w:type="spellStart"/>
+      <w:r>
+        <w:t>currentY</w:t>
+      </w:r>
+      <w:proofErr w:type="spellEnd"/>
+      <w:r>
+        <w:t xml:space="preserve"> &gt; 0 &amp;&amp; labyrinth[</w:t>
+      </w:r>
+      <w:proofErr w:type="spellStart"/>
+      <w:r>
+        <w:t>currentX</w:t>
+      </w:r>
+      <w:proofErr w:type="spellEnd"/>
+      <w:r>
+        <w:t>][</w:t>
+      </w:r>
+      <w:proofErr w:type="spellStart"/>
+      <w:r>
+        <w:t>currentY</w:t>
+      </w:r>
+      <w:proofErr w:type="spellEnd"/>
+      <w:r>
+        <w:t xml:space="preserve"> - 1] != PATH) { </w:t>
+      </w:r>
+      <w:proofErr w:type="spellStart"/>
+      <w:r>
+        <w:t>currentY</w:t>
+      </w:r>
+      <w:proofErr w:type="spellEnd"/>
+      <w:r>
+        <w:t>--; labyrinth[</w:t>
+      </w:r>
+      <w:proofErr w:type="spellStart"/>
+      <w:r>
+        <w:t>currentX</w:t>
+      </w:r>
+      <w:proofErr w:type="spellEnd"/>
+      <w:r>
+        <w:t>][</w:t>
+      </w:r>
+      <w:proofErr w:type="spellStart"/>
+      <w:r>
+        <w:t>currentY</w:t>
+      </w:r>
+      <w:proofErr w:type="spellEnd"/>
+      <w:r>
+        <w:t>] = PATH; } break; case 1: // Down if (</w:t>
+      </w:r>
+      <w:proofErr w:type="spellStart"/>
+      <w:r>
+        <w:t>currentY</w:t>
+      </w:r>
+      <w:proofErr w:type="spellEnd"/>
+      <w:r>
+        <w:t xml:space="preserve"> &lt; MAZE_SIZE - 1 &amp;&amp; labyrinth[</w:t>
+      </w:r>
+      <w:proofErr w:type="spellStart"/>
+      <w:r>
+        <w:t>currentX</w:t>
+      </w:r>
+      <w:proofErr w:type="spellEnd"/>
+      <w:r>
+        <w:t>][</w:t>
+      </w:r>
+      <w:proofErr w:type="spellStart"/>
+      <w:r>
+        <w:t>currentY</w:t>
+      </w:r>
+      <w:proofErr w:type="spellEnd"/>
+      <w:r>
+        <w:t xml:space="preserve"> + 1] != PATH) { </w:t>
+      </w:r>
+      <w:proofErr w:type="spellStart"/>
+      <w:r>
+        <w:t>currentY</w:t>
+      </w:r>
+      <w:proofErr w:type="spellEnd"/>
+      <w:r>
+        <w:t>++; labyrinth[</w:t>
+      </w:r>
+      <w:proofErr w:type="spellStart"/>
+      <w:r>
+        <w:t>currentX</w:t>
+      </w:r>
+      <w:proofErr w:type="spellEnd"/>
+      <w:r>
+        <w:t>][</w:t>
+      </w:r>
+      <w:proofErr w:type="spellStart"/>
+      <w:r>
+        <w:t>currentY</w:t>
+      </w:r>
+      <w:proofErr w:type="spellEnd"/>
+      <w:r>
+        <w:t>] = PATH; } break; case 2: // Left if (</w:t>
+      </w:r>
+      <w:proofErr w:type="spellStart"/>
+      <w:r>
+        <w:t>currentX</w:t>
+      </w:r>
+      <w:proofErr w:type="spellEnd"/>
+      <w:r>
+        <w:t xml:space="preserve"> &gt; 0 &amp;&amp; labyrinth[</w:t>
+      </w:r>
+      <w:proofErr w:type="spellStart"/>
+      <w:r>
+        <w:t>currentX</w:t>
+      </w:r>
+      <w:proofErr w:type="spellEnd"/>
+      <w:r>
+        <w:t xml:space="preserve"> - 1][</w:t>
+      </w:r>
+      <w:proofErr w:type="spellStart"/>
+      <w:r>
+        <w:t>currentY</w:t>
+      </w:r>
+      <w:proofErr w:type="spellEnd"/>
+      <w:r>
+        <w:t xml:space="preserve">] != PATH) { </w:t>
+      </w:r>
+      <w:proofErr w:type="spellStart"/>
+      <w:r>
+        <w:t>currentX</w:t>
+      </w:r>
+      <w:proofErr w:type="spellEnd"/>
+      <w:r>
+        <w:t>--; labyrinth[</w:t>
+      </w:r>
+      <w:proofErr w:type="spellStart"/>
+      <w:r>
+        <w:t>currentX</w:t>
+      </w:r>
+      <w:proofErr w:type="spellEnd"/>
+      <w:r>
+        <w:t>][</w:t>
+      </w:r>
+      <w:proofErr w:type="spellStart"/>
+      <w:r>
+        <w:t>currentY</w:t>
+      </w:r>
+      <w:proofErr w:type="spellEnd"/>
+      <w:r>
+        <w:t>] = PATH; } break; case 3: // Right if (</w:t>
+      </w:r>
+      <w:proofErr w:type="spellStart"/>
+      <w:r>
+        <w:t>currentX</w:t>
+      </w:r>
+      <w:proofErr w:type="spellEnd"/>
+      <w:r>
+        <w:t xml:space="preserve"> &lt; MAZE_SIZE - 1 &amp;&amp; labyrinth[</w:t>
+      </w:r>
+      <w:proofErr w:type="spellStart"/>
+      <w:r>
+        <w:t>currentX</w:t>
+      </w:r>
+      <w:proofErr w:type="spellEnd"/>
+      <w:r>
+        <w:t xml:space="preserve"> + 1][</w:t>
+      </w:r>
+      <w:proofErr w:type="spellStart"/>
+      <w:r>
+        <w:t>currentY</w:t>
+      </w:r>
+      <w:proofErr w:type="spellEnd"/>
+      <w:r>
+        <w:t xml:space="preserve">] != PATH) { </w:t>
+      </w:r>
+      <w:proofErr w:type="spellStart"/>
+      <w:r>
+        <w:t>currentX</w:t>
+      </w:r>
+      <w:proofErr w:type="spellEnd"/>
+      <w:r>
+        <w:t>++; labyrinth[</w:t>
+      </w:r>
+      <w:proofErr w:type="spellStart"/>
+      <w:r>
+        <w:t>currentX</w:t>
+      </w:r>
+      <w:proofErr w:type="spellEnd"/>
+      <w:r>
+        <w:t>][</w:t>
+      </w:r>
+      <w:proofErr w:type="spellStart"/>
+      <w:r>
+        <w:t>currentY</w:t>
+      </w:r>
+      <w:proofErr w:type="spellEnd"/>
+      <w:r>
+        <w:t xml:space="preserve">] = PATH; } break; } } } public int[][] </w:t>
+      </w:r>
+      <w:proofErr w:type="spellStart"/>
+      <w:r>
+        <w:t>getLabyrinth</w:t>
+      </w:r>
+      <w:proofErr w:type="spellEnd"/>
+      <w:r>
+        <w:t xml:space="preserve">() { return labyrinth; } } </w:t>
+      </w:r>
+    </w:p>
+    <w:p>
+      <w:r>
+        <w:t xml:space="preserve">In the </w:t>
+      </w:r>
+      <w:proofErr w:type="spellStart"/>
+      <w:r>
+        <w:t>SecondFragment</w:t>
+      </w:r>
+      <w:proofErr w:type="spellEnd"/>
+      <w:r>
+        <w:t xml:space="preserve"> class, you can visualize the generated labyrinth using a custom view. Here's an example implementation:</w:t>
+      </w:r>
+    </w:p>
+    <w:p>
+      <w:proofErr w:type="spellStart"/>
+      <w:r>
+        <w:t>javaCopy</w:t>
+      </w:r>
+      <w:proofErr w:type="spellEnd"/>
+      <w:r>
+        <w:t xml:space="preserve"> code</w:t>
+      </w:r>
+    </w:p>
+    <w:p>
+      <w:r>
+        <w:t xml:space="preserve">public class </w:t>
+      </w:r>
+      <w:proofErr w:type="spellStart"/>
+      <w:r>
+        <w:t>SecondFragment</w:t>
+      </w:r>
+      <w:proofErr w:type="spellEnd"/>
+      <w:r>
+        <w:t xml:space="preserve"> extends Fragment { private </w:t>
+      </w:r>
+      <w:proofErr w:type="spellStart"/>
+      <w:r>
+        <w:t>FragmentSecondBinding</w:t>
+      </w:r>
+      <w:proofErr w:type="spellEnd"/>
+      <w:r>
+        <w:t xml:space="preserve"> binding; private </w:t>
+      </w:r>
+      <w:proofErr w:type="spellStart"/>
+      <w:r>
+        <w:t>GameLogic</w:t>
+      </w:r>
+      <w:proofErr w:type="spellEnd"/>
+      <w:r>
+        <w:t xml:space="preserve"> </w:t>
+      </w:r>
+      <w:proofErr w:type="spellStart"/>
+      <w:r>
+        <w:t>gameLogic</w:t>
+      </w:r>
+      <w:proofErr w:type="spellEnd"/>
+      <w:r>
+        <w:t xml:space="preserve">; @Override public View </w:t>
+      </w:r>
+      <w:proofErr w:type="spellStart"/>
+      <w:r>
+        <w:t>onCreateView</w:t>
+      </w:r>
+      <w:proofErr w:type="spellEnd"/>
+      <w:r>
+        <w:t xml:space="preserve">(@NonNull </w:t>
+      </w:r>
+      <w:proofErr w:type="spellStart"/>
+      <w:r>
+        <w:t>LayoutInflater</w:t>
+      </w:r>
+      <w:proofErr w:type="spellEnd"/>
+      <w:r>
+        <w:t xml:space="preserve"> inflater, </w:t>
+      </w:r>
+      <w:proofErr w:type="spellStart"/>
+      <w:r>
+        <w:t>ViewGroup</w:t>
+      </w:r>
+      <w:proofErr w:type="spellEnd"/>
+      <w:r>
+        <w:t xml:space="preserve"> container, Bundle </w:t>
+      </w:r>
+      <w:proofErr w:type="spellStart"/>
+      <w:r>
+        <w:t>savedInstanceState</w:t>
+      </w:r>
+      <w:proofErr w:type="spellEnd"/>
+      <w:r>
+        <w:t xml:space="preserve">) { </w:t>
+      </w:r>
+      <w:proofErr w:type="spellStart"/>
+      <w:r>
+        <w:t>this.gameLogic</w:t>
+      </w:r>
+      <w:proofErr w:type="spellEnd"/>
+      <w:r>
+        <w:t xml:space="preserve"> = new </w:t>
+      </w:r>
+      <w:proofErr w:type="spellStart"/>
+      <w:r>
+        <w:t>GameLogic</w:t>
+      </w:r>
+      <w:proofErr w:type="spellEnd"/>
+      <w:r>
+        <w:t>(</w:t>
+      </w:r>
+      <w:proofErr w:type="spellStart"/>
+      <w:r>
+        <w:t>requireContext</w:t>
+      </w:r>
+      <w:proofErr w:type="spellEnd"/>
+      <w:r>
+        <w:t xml:space="preserve">()); binding = </w:t>
+      </w:r>
+      <w:proofErr w:type="spellStart"/>
+      <w:r>
+        <w:t>FragmentSecondBinding.inflate</w:t>
+      </w:r>
+      <w:proofErr w:type="spellEnd"/>
+      <w:r>
+        <w:t xml:space="preserve">(inflater, container, false); return </w:t>
+      </w:r>
+      <w:proofErr w:type="spellStart"/>
+      <w:r>
+        <w:t>binding.getRoot</w:t>
+      </w:r>
+      <w:proofErr w:type="spellEnd"/>
+      <w:r>
+        <w:t xml:space="preserve">(); } @Override public void </w:t>
+      </w:r>
+      <w:proofErr w:type="spellStart"/>
+      <w:r>
+        <w:t>onViewCreated</w:t>
+      </w:r>
+      <w:proofErr w:type="spellEnd"/>
+      <w:r>
+        <w:t xml:space="preserve">(@NonNull View </w:t>
+      </w:r>
+      <w:proofErr w:type="spellStart"/>
+      <w:r>
+        <w:t>view</w:t>
+      </w:r>
+      <w:proofErr w:type="spellEnd"/>
+      <w:r>
+        <w:t xml:space="preserve">, Bundle </w:t>
+      </w:r>
+      <w:proofErr w:type="spellStart"/>
+      <w:r>
+        <w:t>savedInstanceState</w:t>
+      </w:r>
+      <w:proofErr w:type="spellEnd"/>
+      <w:r>
+        <w:t xml:space="preserve">) { </w:t>
+      </w:r>
+      <w:proofErr w:type="spellStart"/>
+      <w:r>
+        <w:t>super.onViewCreated</w:t>
+      </w:r>
+      <w:proofErr w:type="spellEnd"/>
+      <w:r>
+        <w:t xml:space="preserve">(view, </w:t>
+      </w:r>
+      <w:proofErr w:type="spellStart"/>
+      <w:r>
+        <w:t>savedInstanceState</w:t>
+      </w:r>
+      <w:proofErr w:type="spellEnd"/>
+      <w:r>
+        <w:t xml:space="preserve">); // Get the labyrinth from the </w:t>
+      </w:r>
+      <w:r>
+        <w:lastRenderedPageBreak/>
+        <w:t xml:space="preserve">Certainly! Here's an example of how you can generate a random 10x10 labyrinth in the </w:t>
+      </w:r>
+      <w:proofErr w:type="spellStart"/>
+      <w:r>
+        <w:t>GameLogic</w:t>
+      </w:r>
+      <w:proofErr w:type="spellEnd"/>
+      <w:r>
+        <w:t xml:space="preserve"> class and visualize it in the </w:t>
+      </w:r>
+      <w:proofErr w:type="spellStart"/>
+      <w:r>
+        <w:t>SecondFragment</w:t>
+      </w:r>
+      <w:proofErr w:type="spellEnd"/>
+      <w:r>
+        <w:t>.</w:t>
+      </w:r>
+    </w:p>
+    <w:p>
+      <w:r>
+        <w:t xml:space="preserve">In the </w:t>
+      </w:r>
+      <w:proofErr w:type="spellStart"/>
+      <w:r>
+        <w:t>GameLogic</w:t>
+      </w:r>
+      <w:proofErr w:type="spellEnd"/>
+      <w:r>
+        <w:t xml:space="preserve"> class, you can add a method to generate a random labyrinth using a 2D array. Each cell in the array represents a block in the labyrinth, and you can use specific values to denote walls or open paths. Here's an example implementation:</w:t>
+      </w:r>
+    </w:p>
+    <w:p>
+      <w:proofErr w:type="spellStart"/>
+      <w:r>
+        <w:t>javaCopy</w:t>
+      </w:r>
+      <w:proofErr w:type="spellEnd"/>
+      <w:r>
+        <w:t xml:space="preserve"> code</w:t>
+      </w:r>
+    </w:p>
+    <w:p>
+      <w:r>
+        <w:t xml:space="preserve">public class </w:t>
+      </w:r>
+      <w:proofErr w:type="spellStart"/>
+      <w:r>
+        <w:t>GameLogic</w:t>
+      </w:r>
+      <w:proofErr w:type="spellEnd"/>
+      <w:r>
+        <w:t xml:space="preserve"> { // Other code... private static final int MAZE_SIZE = 10; private static final int WALL = 0; private static final int PATH = 1; private int[][] labyrinth; public </w:t>
+      </w:r>
+      <w:proofErr w:type="spellStart"/>
+      <w:r>
+        <w:t>GameLogic</w:t>
+      </w:r>
+      <w:proofErr w:type="spellEnd"/>
+      <w:r>
+        <w:t xml:space="preserve">(Context context) { // Other code... </w:t>
+      </w:r>
+      <w:proofErr w:type="spellStart"/>
+      <w:r>
+        <w:t>generateLabyrinth</w:t>
+      </w:r>
+      <w:proofErr w:type="spellEnd"/>
+      <w:r>
+        <w:t xml:space="preserve">(); } private void </w:t>
+      </w:r>
+      <w:proofErr w:type="spellStart"/>
+      <w:r>
+        <w:t>generateLabyrinth</w:t>
+      </w:r>
+      <w:proofErr w:type="spellEnd"/>
+      <w:r>
+        <w:t xml:space="preserve">() { labyrinth = new int[MAZE_SIZE][MAZE_SIZE]; // Initialize all cells as walls for (int </w:t>
+      </w:r>
+      <w:proofErr w:type="spellStart"/>
+      <w:r>
+        <w:t>i</w:t>
+      </w:r>
+      <w:proofErr w:type="spellEnd"/>
+      <w:r>
+        <w:t xml:space="preserve"> = 0; </w:t>
+      </w:r>
+      <w:proofErr w:type="spellStart"/>
+      <w:r>
+        <w:t>i</w:t>
+      </w:r>
+      <w:proofErr w:type="spellEnd"/>
+      <w:r>
+        <w:t xml:space="preserve"> &lt; MAZE_SIZE; </w:t>
+      </w:r>
+      <w:proofErr w:type="spellStart"/>
+      <w:r>
+        <w:t>i</w:t>
+      </w:r>
+      <w:proofErr w:type="spellEnd"/>
+      <w:r>
+        <w:t xml:space="preserve">++) { for (int j = 0; j &lt; MAZE_SIZE; </w:t>
+      </w:r>
+      <w:proofErr w:type="spellStart"/>
+      <w:r>
+        <w:t>j++</w:t>
+      </w:r>
+      <w:proofErr w:type="spellEnd"/>
+      <w:r>
+        <w:t>) { labyrinth[</w:t>
+      </w:r>
+      <w:proofErr w:type="spellStart"/>
+      <w:r>
+        <w:t>i</w:t>
+      </w:r>
+      <w:proofErr w:type="spellEnd"/>
+      <w:r>
+        <w:t xml:space="preserve">][j] = WALL; } } // Generate a random path through the labyrinth // For simplicity, let's start at the top-left corner (0, 0) and end at the bottom-right corner (MAZE_SIZE-1, MAZE_SIZE-1) labyrinth[0][0] = PATH; // Start cell // Perform a random walk to create the path int </w:t>
+      </w:r>
+      <w:proofErr w:type="spellStart"/>
+      <w:r>
+        <w:t>currentX</w:t>
+      </w:r>
+      <w:proofErr w:type="spellEnd"/>
+      <w:r>
+        <w:t xml:space="preserve"> = 0; int </w:t>
+      </w:r>
+      <w:proofErr w:type="spellStart"/>
+      <w:r>
+        <w:t>currentY</w:t>
+      </w:r>
+      <w:proofErr w:type="spellEnd"/>
+      <w:r>
+        <w:t xml:space="preserve"> = 0; Random </w:t>
+      </w:r>
+      <w:proofErr w:type="spellStart"/>
+      <w:r>
+        <w:t>random</w:t>
+      </w:r>
+      <w:proofErr w:type="spellEnd"/>
+      <w:r>
+        <w:t xml:space="preserve"> = new Random(); while (</w:t>
+      </w:r>
+      <w:proofErr w:type="spellStart"/>
+      <w:r>
+        <w:t>currentX</w:t>
+      </w:r>
+      <w:proofErr w:type="spellEnd"/>
+      <w:r>
+        <w:t xml:space="preserve"> != MAZE_SIZE - 1 || </w:t>
+      </w:r>
+      <w:proofErr w:type="spellStart"/>
+      <w:r>
+        <w:t>currentY</w:t>
+      </w:r>
+      <w:proofErr w:type="spellEnd"/>
+      <w:r>
+        <w:t xml:space="preserve"> != MAZE_SIZE - 1) { int direction = </w:t>
+      </w:r>
+      <w:proofErr w:type="spellStart"/>
+      <w:r>
+        <w:t>random.nextInt</w:t>
+      </w:r>
+      <w:proofErr w:type="spellEnd"/>
+      <w:r>
+        <w:t>(4); // Randomly choose a direction (up, down, left, or right) // Move in the chosen direction if it's a valid move switch (direction) { case 0: // Up if (</w:t>
+      </w:r>
+      <w:proofErr w:type="spellStart"/>
+      <w:r>
+        <w:t>currentY</w:t>
+      </w:r>
+      <w:proofErr w:type="spellEnd"/>
+      <w:r>
+        <w:t xml:space="preserve"> &gt; 0 &amp;&amp; labyrinth[</w:t>
+      </w:r>
+      <w:proofErr w:type="spellStart"/>
+      <w:r>
+        <w:t>currentX</w:t>
+      </w:r>
+      <w:proofErr w:type="spellEnd"/>
+      <w:r>
+        <w:t>][</w:t>
+      </w:r>
+      <w:proofErr w:type="spellStart"/>
+      <w:r>
+        <w:t>currentY</w:t>
+      </w:r>
+      <w:proofErr w:type="spellEnd"/>
+      <w:r>
+        <w:t xml:space="preserve"> - 1] != PATH) { </w:t>
+      </w:r>
+      <w:proofErr w:type="spellStart"/>
+      <w:r>
+        <w:t>currentY</w:t>
+      </w:r>
+      <w:proofErr w:type="spellEnd"/>
+      <w:r>
+        <w:t>--; labyrinth[</w:t>
+      </w:r>
+      <w:proofErr w:type="spellStart"/>
+      <w:r>
+        <w:t>currentX</w:t>
+      </w:r>
+      <w:proofErr w:type="spellEnd"/>
+      <w:r>
+        <w:t>][</w:t>
+      </w:r>
+      <w:proofErr w:type="spellStart"/>
+      <w:r>
+        <w:t>currentY</w:t>
+      </w:r>
+      <w:proofErr w:type="spellEnd"/>
+      <w:r>
+        <w:t>] = PATH; } break; case 1: // Down if (</w:t>
+      </w:r>
+      <w:proofErr w:type="spellStart"/>
+      <w:r>
+        <w:t>currentY</w:t>
+      </w:r>
+      <w:proofErr w:type="spellEnd"/>
+      <w:r>
+        <w:t xml:space="preserve"> &lt; MAZE_SIZE - 1 &amp;&amp; labyrinth[</w:t>
+      </w:r>
+      <w:proofErr w:type="spellStart"/>
+      <w:r>
+        <w:t>currentX</w:t>
+      </w:r>
+      <w:proofErr w:type="spellEnd"/>
+      <w:r>
+        <w:t>][</w:t>
+      </w:r>
+      <w:proofErr w:type="spellStart"/>
+      <w:r>
+        <w:t>currentY</w:t>
+      </w:r>
+      <w:proofErr w:type="spellEnd"/>
+      <w:r>
+        <w:t xml:space="preserve"> + 1] != PATH) { </w:t>
+      </w:r>
+      <w:proofErr w:type="spellStart"/>
+      <w:r>
+        <w:t>currentY</w:t>
+      </w:r>
+      <w:proofErr w:type="spellEnd"/>
+      <w:r>
+        <w:t>++; labyrinth[</w:t>
+      </w:r>
+      <w:proofErr w:type="spellStart"/>
+      <w:r>
+        <w:t>currentX</w:t>
+      </w:r>
+      <w:proofErr w:type="spellEnd"/>
+      <w:r>
+        <w:t>][</w:t>
+      </w:r>
+      <w:proofErr w:type="spellStart"/>
+      <w:r>
+        <w:t>currentY</w:t>
+      </w:r>
+      <w:proofErr w:type="spellEnd"/>
+      <w:r>
+        <w:t>] = PATH; } break; case 2: // Left if (</w:t>
+      </w:r>
+      <w:proofErr w:type="spellStart"/>
+      <w:r>
+        <w:t>currentX</w:t>
+      </w:r>
+      <w:proofErr w:type="spellEnd"/>
+      <w:r>
+        <w:t xml:space="preserve"> &gt; 0 &amp;&amp; labyrinth[</w:t>
+      </w:r>
+      <w:proofErr w:type="spellStart"/>
+      <w:r>
+        <w:t>currentX</w:t>
+      </w:r>
+      <w:proofErr w:type="spellEnd"/>
+      <w:r>
+        <w:t xml:space="preserve"> - 1][</w:t>
+      </w:r>
+      <w:proofErr w:type="spellStart"/>
+      <w:r>
+        <w:t>currentY</w:t>
+      </w:r>
+      <w:proofErr w:type="spellEnd"/>
+      <w:r>
+        <w:t xml:space="preserve">] != PATH) { </w:t>
+      </w:r>
+      <w:proofErr w:type="spellStart"/>
+      <w:r>
+        <w:t>currentX</w:t>
+      </w:r>
+      <w:proofErr w:type="spellEnd"/>
+      <w:r>
+        <w:t>--; labyrinth[</w:t>
+      </w:r>
+      <w:proofErr w:type="spellStart"/>
+      <w:r>
+        <w:t>currentX</w:t>
+      </w:r>
+      <w:proofErr w:type="spellEnd"/>
+      <w:r>
+        <w:t>][</w:t>
+      </w:r>
+      <w:proofErr w:type="spellStart"/>
+      <w:r>
+        <w:t>currentY</w:t>
+      </w:r>
+      <w:proofErr w:type="spellEnd"/>
+      <w:r>
+        <w:t>] = PATH; } break; case 3: // Right if (</w:t>
+      </w:r>
+      <w:proofErr w:type="spellStart"/>
+      <w:r>
+        <w:t>currentX</w:t>
+      </w:r>
+      <w:proofErr w:type="spellEnd"/>
+      <w:r>
+        <w:t xml:space="preserve"> &lt; MAZE_SIZE - 1 &amp;&amp; labyrinth[</w:t>
+      </w:r>
+      <w:proofErr w:type="spellStart"/>
+      <w:r>
+        <w:t>currentX</w:t>
+      </w:r>
+      <w:proofErr w:type="spellEnd"/>
+      <w:r>
+        <w:t xml:space="preserve"> + 1][</w:t>
+      </w:r>
+      <w:proofErr w:type="spellStart"/>
+      <w:r>
+        <w:t>currentY</w:t>
+      </w:r>
+      <w:proofErr w:type="spellEnd"/>
+      <w:r>
+        <w:t xml:space="preserve">] != PATH) { </w:t>
+      </w:r>
+      <w:proofErr w:type="spellStart"/>
+      <w:r>
+        <w:t>currentX</w:t>
+      </w:r>
+      <w:proofErr w:type="spellEnd"/>
+      <w:r>
+        <w:t>++; labyrinth[</w:t>
+      </w:r>
+      <w:proofErr w:type="spellStart"/>
+      <w:r>
+        <w:t>currentX</w:t>
+      </w:r>
+      <w:proofErr w:type="spellEnd"/>
+      <w:r>
+        <w:t>][</w:t>
+      </w:r>
+      <w:proofErr w:type="spellStart"/>
+      <w:r>
+        <w:t>currentY</w:t>
+      </w:r>
+      <w:proofErr w:type="spellEnd"/>
+      <w:r>
+        <w:t xml:space="preserve">] = PATH; } break; } } } public int[][] </w:t>
+      </w:r>
+      <w:proofErr w:type="spellStart"/>
+      <w:r>
+        <w:t>getLabyrinth</w:t>
+      </w:r>
+      <w:proofErr w:type="spellEnd"/>
+      <w:r>
+        <w:t xml:space="preserve">() { return labyrinth; } } </w:t>
+      </w:r>
+    </w:p>
+    <w:p>
+      <w:r>
+        <w:t xml:space="preserve">In the </w:t>
+      </w:r>
+      <w:proofErr w:type="spellStart"/>
+      <w:r>
+        <w:t>SecondFragment</w:t>
+      </w:r>
+      <w:proofErr w:type="spellEnd"/>
+      <w:r>
+        <w:t xml:space="preserve"> class, you can visualize the generated labyrinth using a custom view. Here's an example implementation:</w:t>
+      </w:r>
+    </w:p>
+    <w:p>
+      <w:proofErr w:type="spellStart"/>
+      <w:r>
+        <w:t>javaCopy</w:t>
+      </w:r>
+      <w:proofErr w:type="spellEnd"/>
+      <w:r>
+        <w:t xml:space="preserve"> code</w:t>
+      </w:r>
+    </w:p>
+    <w:p>
+      <w:r>
+        <w:t xml:space="preserve">public class </w:t>
+      </w:r>
+      <w:proofErr w:type="spellStart"/>
+      <w:r>
+        <w:t>SecondFragment</w:t>
+      </w:r>
+      <w:proofErr w:type="spellEnd"/>
+      <w:r>
+        <w:t xml:space="preserve"> extends Fragment { private </w:t>
+      </w:r>
+      <w:proofErr w:type="spellStart"/>
+      <w:r>
+        <w:t>FragmentSecondBinding</w:t>
+      </w:r>
+      <w:proofErr w:type="spellEnd"/>
+      <w:r>
+        <w:t xml:space="preserve"> binding; private </w:t>
+      </w:r>
+      <w:proofErr w:type="spellStart"/>
+      <w:r>
+        <w:t>GameLogic</w:t>
+      </w:r>
+      <w:proofErr w:type="spellEnd"/>
+      <w:r>
+        <w:t xml:space="preserve"> </w:t>
+      </w:r>
+      <w:proofErr w:type="spellStart"/>
+      <w:r>
+        <w:t>gameLogic</w:t>
+      </w:r>
+      <w:proofErr w:type="spellEnd"/>
+      <w:r>
+        <w:t xml:space="preserve">; @Override public View </w:t>
+      </w:r>
+      <w:proofErr w:type="spellStart"/>
+      <w:r>
+        <w:t>onCreateView</w:t>
+      </w:r>
+      <w:proofErr w:type="spellEnd"/>
+      <w:r>
+        <w:t xml:space="preserve">(@NonNull </w:t>
+      </w:r>
+      <w:proofErr w:type="spellStart"/>
+      <w:r>
+        <w:t>LayoutInflater</w:t>
+      </w:r>
+      <w:proofErr w:type="spellEnd"/>
+      <w:r>
+        <w:t xml:space="preserve"> inflater, </w:t>
+      </w:r>
+      <w:proofErr w:type="spellStart"/>
+      <w:r>
+        <w:t>ViewGroup</w:t>
+      </w:r>
+      <w:proofErr w:type="spellEnd"/>
+      <w:r>
+        <w:t xml:space="preserve"> container, Bundle </w:t>
+      </w:r>
+      <w:proofErr w:type="spellStart"/>
+      <w:r>
+        <w:t>savedInstanceState</w:t>
+      </w:r>
+      <w:proofErr w:type="spellEnd"/>
+      <w:r>
+        <w:t xml:space="preserve">) { </w:t>
+      </w:r>
+      <w:proofErr w:type="spellStart"/>
+      <w:r>
+        <w:t>this.gameLogic</w:t>
+      </w:r>
+      <w:proofErr w:type="spellEnd"/>
+      <w:r>
+        <w:t xml:space="preserve"> = new </w:t>
+      </w:r>
+      <w:proofErr w:type="spellStart"/>
+      <w:r>
+        <w:t>GameLogic</w:t>
+      </w:r>
+      <w:proofErr w:type="spellEnd"/>
+      <w:r>
+        <w:t>(</w:t>
+      </w:r>
+      <w:proofErr w:type="spellStart"/>
+      <w:r>
+        <w:t>requireContext</w:t>
+      </w:r>
+      <w:proofErr w:type="spellEnd"/>
+      <w:r>
+        <w:t xml:space="preserve">()); binding = </w:t>
+      </w:r>
+      <w:proofErr w:type="spellStart"/>
+      <w:r>
+        <w:t>FragmentSecondBinding.inflate</w:t>
+      </w:r>
+      <w:proofErr w:type="spellEnd"/>
+      <w:r>
+        <w:t xml:space="preserve">(inflater, container, false); return </w:t>
+      </w:r>
+      <w:proofErr w:type="spellStart"/>
+      <w:r>
+        <w:t>binding.getRoot</w:t>
+      </w:r>
+      <w:proofErr w:type="spellEnd"/>
+      <w:r>
+        <w:t xml:space="preserve">(); } @Override public void </w:t>
+      </w:r>
+      <w:proofErr w:type="spellStart"/>
+      <w:r>
+        <w:t>onViewCreated</w:t>
+      </w:r>
+      <w:proofErr w:type="spellEnd"/>
+      <w:r>
+        <w:t xml:space="preserve">(@NonNull View </w:t>
+      </w:r>
+      <w:proofErr w:type="spellStart"/>
+      <w:r>
+        <w:t>view</w:t>
+      </w:r>
+      <w:proofErr w:type="spellEnd"/>
+      <w:r>
+        <w:t xml:space="preserve">, Bundle </w:t>
+      </w:r>
+      <w:proofErr w:type="spellStart"/>
+      <w:r>
+        <w:t>savedInstanceState</w:t>
+      </w:r>
+      <w:proofErr w:type="spellEnd"/>
+      <w:r>
+        <w:t xml:space="preserve">) { </w:t>
+      </w:r>
+      <w:proofErr w:type="spellStart"/>
+      <w:r>
+        <w:t>super.onViewCreated</w:t>
+      </w:r>
+      <w:proofErr w:type="spellEnd"/>
+      <w:r>
+        <w:t xml:space="preserve">(view, </w:t>
+      </w:r>
+      <w:proofErr w:type="spellStart"/>
+      <w:r>
+        <w:t>savedInstanceState</w:t>
+      </w:r>
+      <w:proofErr w:type="spellEnd"/>
+      <w:r>
+        <w:t xml:space="preserve">); // Get the labyrinth from the </w:t>
+      </w:r>
+      <w:proofErr w:type="spellStart"/>
+      <w:r>
+        <w:t>GameLogic</w:t>
+      </w:r>
+      <w:proofErr w:type="spellEnd"/>
+      <w:r>
+        <w:t xml:space="preserve"> instance int[][] labyrinth = </w:t>
+      </w:r>
+      <w:proofErr w:type="spellStart"/>
+      <w:r>
+        <w:t>gameLogic.getLabyrinth</w:t>
+      </w:r>
+      <w:proofErr w:type="spellEnd"/>
+      <w:r>
+        <w:t xml:space="preserve">(); // Create a custom view to visualize the labyrinth </w:t>
+      </w:r>
+      <w:proofErr w:type="spellStart"/>
+      <w:r>
+        <w:t>MazeView</w:t>
+      </w:r>
+      <w:proofErr w:type="spellEnd"/>
+      <w:r>
+        <w:t xml:space="preserve"> </w:t>
+      </w:r>
+      <w:proofErr w:type="spellStart"/>
+      <w:r>
+        <w:t>mazeView</w:t>
+      </w:r>
+      <w:proofErr w:type="spellEnd"/>
+      <w:r>
+        <w:t xml:space="preserve"> = new </w:t>
+      </w:r>
+      <w:proofErr w:type="spellStart"/>
+      <w:r>
+        <w:t>MazeView</w:t>
+      </w:r>
+      <w:proofErr w:type="spellEnd"/>
+      <w:r>
+        <w:t>(</w:t>
+      </w:r>
+      <w:proofErr w:type="spellStart"/>
+      <w:r>
+        <w:t>requireContext</w:t>
+      </w:r>
+      <w:proofErr w:type="spellEnd"/>
+      <w:r>
+        <w:t xml:space="preserve">()); </w:t>
+      </w:r>
+      <w:proofErr w:type="spellStart"/>
+      <w:r>
+        <w:t>mazeView.setLabyrinth</w:t>
+      </w:r>
+      <w:proofErr w:type="spellEnd"/>
+      <w:r>
+        <w:t xml:space="preserve">(labyrinth); // Add the </w:t>
+      </w:r>
+      <w:proofErr w:type="spellStart"/>
+      <w:r>
+        <w:t>mazeView</w:t>
+      </w:r>
+      <w:proofErr w:type="spellEnd"/>
+      <w:r>
+        <w:t xml:space="preserve"> to the layout </w:t>
+      </w:r>
+      <w:proofErr w:type="spellStart"/>
+      <w:r>
+        <w:t>binding.mazeContainer.addView</w:t>
+      </w:r>
+      <w:proofErr w:type="spellEnd"/>
+      <w:r>
+        <w:t>(</w:t>
+      </w:r>
+      <w:proofErr w:type="spellStart"/>
+      <w:r>
+        <w:t>mazeView</w:t>
+      </w:r>
+      <w:proofErr w:type="spellEnd"/>
+      <w:r>
+        <w:t xml:space="preserve">); } // Other code... // Custom view to visualize the labyrinth private static class </w:t>
+      </w:r>
+      <w:proofErr w:type="spellStart"/>
+      <w:r>
+        <w:t>MazeView</w:t>
+      </w:r>
+      <w:proofErr w:type="spellEnd"/>
+      <w:r>
+        <w:t xml:space="preserve"> extends View { private int[][] labyrinth; public </w:t>
+      </w:r>
+      <w:proofErr w:type="spellStart"/>
+      <w:r>
+        <w:t>MazeView</w:t>
+      </w:r>
+      <w:proofErr w:type="spellEnd"/>
+      <w:r>
+        <w:t xml:space="preserve">(Context context) { super(context); } public void </w:t>
+      </w:r>
+      <w:proofErr w:type="spellStart"/>
+      <w:r>
+        <w:t>setLabyrinth</w:t>
+      </w:r>
+      <w:proofErr w:type="spellEnd"/>
+      <w:r>
+        <w:t xml:space="preserve">(int[][] labyrinth) { </w:t>
+      </w:r>
+      <w:proofErr w:type="spellStart"/>
+      <w:r>
+        <w:t>this.labyrinth</w:t>
+      </w:r>
+      <w:proofErr w:type="spellEnd"/>
+      <w:r>
+        <w:t xml:space="preserve"> = labyrinth; } @Override protected void </w:t>
+      </w:r>
+      <w:proofErr w:type="spellStart"/>
+      <w:r>
+        <w:t>onDraw</w:t>
+      </w:r>
+      <w:proofErr w:type="spellEnd"/>
+      <w:r>
+        <w:t xml:space="preserve">(Canvas canvas) { </w:t>
+      </w:r>
+      <w:proofErr w:type="spellStart"/>
+      <w:r>
+        <w:t>super.onDraw</w:t>
+      </w:r>
+      <w:proofErr w:type="spellEnd"/>
+      <w:r>
+        <w:t xml:space="preserve">(canvas); // Calculate the size of each block based on the view dimensions and maze size int </w:t>
+      </w:r>
+      <w:proofErr w:type="spellStart"/>
+      <w:r>
+        <w:t>blockSize</w:t>
+      </w:r>
+      <w:proofErr w:type="spellEnd"/>
+      <w:r>
+        <w:t xml:space="preserve"> = </w:t>
+      </w:r>
+      <w:proofErr w:type="spellStart"/>
+      <w:r>
+        <w:t>Math.min</w:t>
+      </w:r>
+      <w:proofErr w:type="spellEnd"/>
+      <w:r>
+        <w:t>(</w:t>
+      </w:r>
+      <w:proofErr w:type="spellStart"/>
+      <w:r>
+        <w:t>getWidth</w:t>
+      </w:r>
+      <w:proofErr w:type="spellEnd"/>
+      <w:r>
+        <w:t xml:space="preserve">(), </w:t>
+      </w:r>
+      <w:proofErr w:type="spellStart"/>
+      <w:r>
+        <w:t>getHeight</w:t>
+      </w:r>
+      <w:proofErr w:type="spellEnd"/>
+      <w:r>
+        <w:t xml:space="preserve">()) / </w:t>
+      </w:r>
+      <w:proofErr w:type="spellStart"/>
+      <w:r>
+        <w:t>labyrinth.length</w:t>
+      </w:r>
+      <w:proofErr w:type="spellEnd"/>
+      <w:r>
+        <w:t xml:space="preserve">; // Create paint objects for walls and paths Paint </w:t>
+      </w:r>
+      <w:proofErr w:type="spellStart"/>
+      <w:r>
+        <w:t>wallPaint</w:t>
+      </w:r>
+      <w:proofErr w:type="spellEnd"/>
+      <w:r>
+        <w:t xml:space="preserve"> = new Paint(); </w:t>
+      </w:r>
+      <w:proofErr w:type="spellStart"/>
+      <w:r>
+        <w:t>wallPaint.setColor</w:t>
+      </w:r>
+      <w:proofErr w:type="spellEnd"/>
+      <w:r>
+        <w:t>(</w:t>
+      </w:r>
+      <w:proofErr w:type="spellStart"/>
+      <w:r>
+        <w:t>Color.BLACK</w:t>
+      </w:r>
+      <w:proofErr w:type="spellEnd"/>
+      <w:r>
+        <w:t xml:space="preserve">); </w:t>
+      </w:r>
+      <w:proofErr w:type="spellStart"/>
+      <w:r>
+        <w:t>wallPaint.setStyle</w:t>
+      </w:r>
+      <w:proofErr w:type="spellEnd"/>
+      <w:r>
+        <w:t>(</w:t>
+      </w:r>
+      <w:proofErr w:type="spellStart"/>
+      <w:r>
+        <w:t>Paint.Style.FILL</w:t>
+      </w:r>
+      <w:proofErr w:type="spellEnd"/>
+      <w:r>
+        <w:t xml:space="preserve">); Paint </w:t>
+      </w:r>
+      <w:proofErr w:type="spellStart"/>
+      <w:r>
+        <w:t>pathPaint</w:t>
+      </w:r>
+      <w:proofErr w:type="spellEnd"/>
+      <w:r>
+        <w:t xml:space="preserve"> = new Paint(); </w:t>
+      </w:r>
+      <w:proofErr w:type="spellStart"/>
+      <w:r>
+        <w:t>pathPaint.setColor</w:t>
+      </w:r>
+      <w:proofErr w:type="spellEnd"/>
+      <w:r>
+        <w:t>(</w:t>
+      </w:r>
+      <w:proofErr w:type="spellStart"/>
+      <w:r>
+        <w:t>Color.WHITE</w:t>
+      </w:r>
+      <w:proofErr w:type="spellEnd"/>
+      <w:r>
+        <w:t xml:space="preserve">); </w:t>
+      </w:r>
+      <w:proofErr w:type="spellStart"/>
+      <w:r>
+        <w:t>pathPaint.setStyle</w:t>
+      </w:r>
+      <w:proofErr w:type="spellEnd"/>
+      <w:r>
+        <w:t>(</w:t>
+      </w:r>
+      <w:proofErr w:type="spellStart"/>
+      <w:r>
+        <w:t>Paint.Style.FILL</w:t>
+      </w:r>
+      <w:proofErr w:type="spellEnd"/>
+      <w:r>
+        <w:t xml:space="preserve">); // Draw the labyrinth for (int </w:t>
+      </w:r>
+      <w:proofErr w:type="spellStart"/>
+      <w:r>
+        <w:t>i</w:t>
+      </w:r>
+      <w:proofErr w:type="spellEnd"/>
+      <w:r>
+        <w:t xml:space="preserve"> = 0; </w:t>
+      </w:r>
+      <w:proofErr w:type="spellStart"/>
+      <w:r>
+        <w:t>i</w:t>
+      </w:r>
+      <w:proofErr w:type="spellEnd"/>
+      <w:r>
+        <w:t xml:space="preserve"> &lt; </w:t>
+      </w:r>
+      <w:proofErr w:type="spellStart"/>
+      <w:r>
+        <w:t>labyrinth.length</w:t>
+      </w:r>
+      <w:proofErr w:type="spellEnd"/>
+      <w:r>
+        <w:t xml:space="preserve">; </w:t>
+      </w:r>
+      <w:proofErr w:type="spellStart"/>
+      <w:r>
+        <w:t>i</w:t>
+      </w:r>
+      <w:proofErr w:type="spellEnd"/>
+      <w:r>
+        <w:t>++) { for (int j = 0; j &lt; labyrinth[</w:t>
+      </w:r>
+      <w:proofErr w:type="spellStart"/>
+      <w:r>
+        <w:t>i</w:t>
+      </w:r>
+      <w:proofErr w:type="spellEnd"/>
+      <w:r>
+        <w:t xml:space="preserve">].length; </w:t>
+      </w:r>
+      <w:proofErr w:type="spellStart"/>
+      <w:r>
+        <w:t>j++</w:t>
+      </w:r>
+      <w:proofErr w:type="spellEnd"/>
+      <w:r>
+        <w:t xml:space="preserve">) { float left = j * </w:t>
+      </w:r>
+      <w:proofErr w:type="spellStart"/>
+      <w:r>
+        <w:t>blockSize</w:t>
+      </w:r>
+      <w:proofErr w:type="spellEnd"/>
+      <w:r>
+        <w:t xml:space="preserve">; float top = </w:t>
+      </w:r>
+      <w:proofErr w:type="spellStart"/>
+      <w:r>
+        <w:t>i</w:t>
+      </w:r>
+      <w:proofErr w:type="spellEnd"/>
+      <w:r>
+        <w:t xml:space="preserve"> * </w:t>
+      </w:r>
+      <w:proofErr w:type="spellStart"/>
+      <w:r>
+        <w:t>blockSize</w:t>
+      </w:r>
+      <w:proofErr w:type="spellEnd"/>
+      <w:r>
+        <w:t xml:space="preserve">; float right = left + </w:t>
+      </w:r>
+      <w:proofErr w:type="spellStart"/>
+      <w:r>
+        <w:t>blockSize</w:t>
+      </w:r>
+      <w:proofErr w:type="spellEnd"/>
+      <w:r>
+        <w:t xml:space="preserve">; float bottom = top + </w:t>
+      </w:r>
+      <w:proofErr w:type="spellStart"/>
+      <w:r>
+        <w:t>blockSize</w:t>
+      </w:r>
+      <w:proofErr w:type="spellEnd"/>
+      <w:r>
+        <w:t>; if (labyrinth[</w:t>
+      </w:r>
+      <w:proofErr w:type="spellStart"/>
+      <w:r>
+        <w:t>i</w:t>
+      </w:r>
+      <w:proofErr w:type="spellEnd"/>
+      <w:r>
+        <w:t xml:space="preserve">][j] == </w:t>
+      </w:r>
+      <w:proofErr w:type="spellStart"/>
+      <w:r>
+        <w:t>GameLogic.WALL</w:t>
+      </w:r>
+      <w:proofErr w:type="spellEnd"/>
+      <w:r>
+        <w:t xml:space="preserve">) { </w:t>
+      </w:r>
+      <w:proofErr w:type="spellStart"/>
+      <w:r>
+        <w:lastRenderedPageBreak/>
+        <w:t>canvas.drawRect</w:t>
+      </w:r>
+      <w:proofErr w:type="spellEnd"/>
+      <w:r>
+        <w:t xml:space="preserve">(left, top, right, bottom, </w:t>
+      </w:r>
+      <w:proofErr w:type="spellStart"/>
+      <w:r>
+        <w:t>wallPaint</w:t>
+      </w:r>
+      <w:proofErr w:type="spellEnd"/>
+      <w:r>
+        <w:t xml:space="preserve">); } else { </w:t>
+      </w:r>
+      <w:proofErr w:type="spellStart"/>
+      <w:r>
+        <w:t>canvas.drawRect</w:t>
+      </w:r>
+      <w:proofErr w:type="spellEnd"/>
+      <w:r>
+        <w:t xml:space="preserve">(left, top, right, bottom, </w:t>
+      </w:r>
+      <w:proofErr w:type="spellStart"/>
+      <w:r>
+        <w:t>pathPaint</w:t>
+      </w:r>
+      <w:proofErr w:type="spellEnd"/>
+      <w:r>
+        <w:t xml:space="preserve">); } } } } } } </w:t>
+      </w:r>
+    </w:p>
+    <w:p>
+      <w:r>
+        <w:t xml:space="preserve">In this example, the </w:t>
+      </w:r>
+      <w:proofErr w:type="spellStart"/>
+      <w:r>
+        <w:t>MazeView</w:t>
+      </w:r>
+      <w:proofErr w:type="spellEnd"/>
+      <w:r>
+        <w:t xml:space="preserve"> class extends the View class to create a custom view that visualizes the labyrinth. The </w:t>
+      </w:r>
+      <w:proofErr w:type="spellStart"/>
+      <w:r>
+        <w:t>setLabyrinth</w:t>
+      </w:r>
+      <w:proofErr w:type="spellEnd"/>
+      <w:r>
+        <w:t xml:space="preserve"> method is used to pass the labyrinth data to the view, and the </w:t>
+      </w:r>
+      <w:proofErr w:type="spellStart"/>
+      <w:r>
+        <w:t>onDraw</w:t>
+      </w:r>
+      <w:proofErr w:type="spellEnd"/>
+      <w:r>
+        <w:t xml:space="preserve"> method is overridden to draw the walls and paths of the labyrinth using Canvas and Paint objects.</w:t>
+      </w:r>
+    </w:p>
+    <w:p>
+      <w:r>
+        <w:t xml:space="preserve">By using </w:t>
+      </w:r>
+      <w:proofErr w:type="gramStart"/>
+      <w:r>
+        <w:t xml:space="preserve">the </w:t>
+      </w:r>
+      <w:proofErr w:type="spellStart"/>
+      <w:r>
+        <w:t>MazeView</w:t>
+      </w:r>
+      <w:proofErr w:type="spellEnd"/>
+      <w:proofErr w:type="gramEnd"/>
+      <w:r>
+        <w:t xml:space="preserve"> in the </w:t>
+      </w:r>
+      <w:proofErr w:type="spellStart"/>
+      <w:r>
+        <w:t>SecondFragment</w:t>
+      </w:r>
+      <w:proofErr w:type="spellEnd"/>
+      <w:r>
+        <w:t xml:space="preserve">, you can add it to the layout and display the generated labyrinth. The labyrinth will be randomly generated each time the </w:t>
+      </w:r>
+      <w:proofErr w:type="spellStart"/>
+      <w:r>
+        <w:t>GameLogic</w:t>
+      </w:r>
+      <w:proofErr w:type="spellEnd"/>
+      <w:r>
+        <w:t xml:space="preserve"> instance is created.</w:t>
+      </w:r>
+    </w:p>
+    <w:p>
+      <w:r>
+        <w:t>Note: This is a basic example that generates a random path through the labyrinth. You can enhance it by adding more features such as different maze generation algorithms, additional game logic, ball movement based on sensor data, collision detection with walls, etc.</w:t>
+      </w:r>
+    </w:p>
     <w:p>
       <w:pPr>
         <w:pStyle w:val="Heading1"/>
@@ -15943,7 +18665,6 @@
     <w:basedOn w:val="Normal"/>
     <w:link w:val="HTMLPreformattedChar"/>
     <w:uiPriority w:val="99"/>
-    <w:semiHidden/>
     <w:unhideWhenUsed/>
     <w:rsid w:val="00401F95"/>
     <w:pPr>
@@ -15978,7 +18699,6 @@
     <w:basedOn w:val="DefaultParagraphFont"/>
     <w:link w:val="HTMLPreformatted"/>
     <w:uiPriority w:val="99"/>
-    <w:semiHidden/>
     <w:rsid w:val="00401F95"/>
     <w:rPr>
       <w:rFonts w:ascii="Courier New" w:eastAsia="Times New Roman" w:hAnsi="Courier New" w:cs="Courier New"/>

</xml_diff>

<commit_message>
visualized maze for the first time
</commit_message>
<xml_diff>
--- a/ChatGPT_Prompts_Carl.docx
+++ b/ChatGPT_Prompts_Carl.docx
@@ -17297,6 +17297,1673 @@
       </w:pPr>
       <w:r>
         <w:t>Prompt:</w:t>
+      </w:r>
+    </w:p>
+    <w:p>
+      <w:r>
+        <w:t xml:space="preserve">in this code I want you to implement the generation of a perfect maze, as described here: A "perfect" Maze means one without any loops or closed circuits, and without any inaccessible areas. Also called a </w:t>
+      </w:r>
+      <w:proofErr w:type="gramStart"/>
+      <w:r>
+        <w:t>simply-connected</w:t>
+      </w:r>
+      <w:proofErr w:type="gramEnd"/>
+      <w:r>
+        <w:t xml:space="preserve"> Maze. From each point, there is exactly one path to any other point. The Maze has exactly one solution. In Computer Science terms, such a Maze can be described as a spanning tree over the set of cells or vertices. Here is my code: package </w:t>
+      </w:r>
+      <w:proofErr w:type="spellStart"/>
+      <w:r>
+        <w:t>com.example.menu_template</w:t>
+      </w:r>
+      <w:proofErr w:type="spellEnd"/>
+      <w:r>
+        <w:t xml:space="preserve">; import </w:t>
+      </w:r>
+      <w:proofErr w:type="spellStart"/>
+      <w:r>
+        <w:t>android.app.AlertDialog</w:t>
+      </w:r>
+      <w:proofErr w:type="spellEnd"/>
+      <w:r>
+        <w:t xml:space="preserve">; import </w:t>
+      </w:r>
+      <w:proofErr w:type="spellStart"/>
+      <w:r>
+        <w:t>android.content.Context</w:t>
+      </w:r>
+      <w:proofErr w:type="spellEnd"/>
+      <w:r>
+        <w:t xml:space="preserve">; import </w:t>
+      </w:r>
+      <w:proofErr w:type="spellStart"/>
+      <w:r>
+        <w:t>android.os.Bundle</w:t>
+      </w:r>
+      <w:proofErr w:type="spellEnd"/>
+      <w:r>
+        <w:t xml:space="preserve">; import </w:t>
+      </w:r>
+      <w:proofErr w:type="spellStart"/>
+      <w:r>
+        <w:t>android.util.Log</w:t>
+      </w:r>
+      <w:proofErr w:type="spellEnd"/>
+      <w:r>
+        <w:t xml:space="preserve">; import </w:t>
+      </w:r>
+      <w:proofErr w:type="spellStart"/>
+      <w:r>
+        <w:t>android.view.LayoutInflater</w:t>
+      </w:r>
+      <w:proofErr w:type="spellEnd"/>
+      <w:r>
+        <w:t xml:space="preserve">; import </w:t>
+      </w:r>
+      <w:proofErr w:type="spellStart"/>
+      <w:r>
+        <w:t>android.view.Menu</w:t>
+      </w:r>
+      <w:proofErr w:type="spellEnd"/>
+      <w:r>
+        <w:t xml:space="preserve">; import </w:t>
+      </w:r>
+      <w:proofErr w:type="spellStart"/>
+      <w:r>
+        <w:t>android.view.MenuInflater</w:t>
+      </w:r>
+      <w:proofErr w:type="spellEnd"/>
+      <w:r>
+        <w:t xml:space="preserve">; import </w:t>
+      </w:r>
+      <w:proofErr w:type="spellStart"/>
+      <w:r>
+        <w:t>android.view.MenuItem</w:t>
+      </w:r>
+      <w:proofErr w:type="spellEnd"/>
+      <w:r>
+        <w:t xml:space="preserve">; import </w:t>
+      </w:r>
+      <w:proofErr w:type="spellStart"/>
+      <w:r>
+        <w:t>android.view.View</w:t>
+      </w:r>
+      <w:proofErr w:type="spellEnd"/>
+      <w:r>
+        <w:t xml:space="preserve">; import </w:t>
+      </w:r>
+      <w:proofErr w:type="spellStart"/>
+      <w:r>
+        <w:t>android.view.ViewGroup</w:t>
+      </w:r>
+      <w:proofErr w:type="spellEnd"/>
+      <w:r>
+        <w:t xml:space="preserve">; import </w:t>
+      </w:r>
+      <w:proofErr w:type="spellStart"/>
+      <w:r>
+        <w:t>android.widget.EditText</w:t>
+      </w:r>
+      <w:proofErr w:type="spellEnd"/>
+      <w:r>
+        <w:t xml:space="preserve">; import </w:t>
+      </w:r>
+      <w:proofErr w:type="spellStart"/>
+      <w:r>
+        <w:t>com.example.menu_template.MqttManager</w:t>
+      </w:r>
+      <w:proofErr w:type="spellEnd"/>
+      <w:r>
+        <w:t xml:space="preserve">; import </w:t>
+      </w:r>
+      <w:proofErr w:type="spellStart"/>
+      <w:r>
+        <w:t>com.example.menu_template.MqttCallbackListener</w:t>
+      </w:r>
+      <w:proofErr w:type="spellEnd"/>
+      <w:r>
+        <w:t xml:space="preserve">; import </w:t>
+      </w:r>
+      <w:proofErr w:type="spellStart"/>
+      <w:r>
+        <w:t>com.example.menu_template.Constants</w:t>
+      </w:r>
+      <w:proofErr w:type="spellEnd"/>
+      <w:r>
+        <w:t xml:space="preserve">.*; import </w:t>
+      </w:r>
+      <w:proofErr w:type="spellStart"/>
+      <w:r>
+        <w:t>java.util.ArrayList</w:t>
+      </w:r>
+      <w:proofErr w:type="spellEnd"/>
+      <w:r>
+        <w:t xml:space="preserve">; import </w:t>
+      </w:r>
+      <w:proofErr w:type="spellStart"/>
+      <w:r>
+        <w:t>java.util.Arrays</w:t>
+      </w:r>
+      <w:proofErr w:type="spellEnd"/>
+      <w:r>
+        <w:t xml:space="preserve">; import </w:t>
+      </w:r>
+      <w:proofErr w:type="spellStart"/>
+      <w:r>
+        <w:t>java.util.Collections</w:t>
+      </w:r>
+      <w:proofErr w:type="spellEnd"/>
+      <w:r>
+        <w:t xml:space="preserve">; import </w:t>
+      </w:r>
+      <w:proofErr w:type="spellStart"/>
+      <w:r>
+        <w:t>java.util.List</w:t>
+      </w:r>
+      <w:proofErr w:type="spellEnd"/>
+      <w:r>
+        <w:t xml:space="preserve">; import </w:t>
+      </w:r>
+      <w:proofErr w:type="spellStart"/>
+      <w:r>
+        <w:t>java.util.Random</w:t>
+      </w:r>
+      <w:proofErr w:type="spellEnd"/>
+      <w:r>
+        <w:t xml:space="preserve">; public class </w:t>
+      </w:r>
+      <w:proofErr w:type="spellStart"/>
+      <w:r>
+        <w:t>GameLogic</w:t>
+      </w:r>
+      <w:proofErr w:type="spellEnd"/>
+      <w:r>
+        <w:t xml:space="preserve"> implements </w:t>
+      </w:r>
+      <w:proofErr w:type="spellStart"/>
+      <w:r>
+        <w:t>MqttCallbackListener</w:t>
+      </w:r>
+      <w:proofErr w:type="spellEnd"/>
+      <w:r>
+        <w:t xml:space="preserve"> { public </w:t>
+      </w:r>
+      <w:proofErr w:type="spellStart"/>
+      <w:r>
+        <w:t>MqttManager</w:t>
+      </w:r>
+      <w:proofErr w:type="spellEnd"/>
+      <w:r>
+        <w:t xml:space="preserve"> </w:t>
+      </w:r>
+      <w:proofErr w:type="spellStart"/>
+      <w:r>
+        <w:t>mqttManager</w:t>
+      </w:r>
+      <w:proofErr w:type="spellEnd"/>
+      <w:r>
+        <w:t xml:space="preserve">; private Context </w:t>
+      </w:r>
+      <w:proofErr w:type="spellStart"/>
+      <w:r>
+        <w:t>context</w:t>
+      </w:r>
+      <w:proofErr w:type="spellEnd"/>
+      <w:r>
+        <w:t xml:space="preserve">; private final </w:t>
+      </w:r>
+      <w:proofErr w:type="spellStart"/>
+      <w:r>
+        <w:t>ESPSteering</w:t>
+      </w:r>
+      <w:proofErr w:type="spellEnd"/>
+      <w:r>
+        <w:t xml:space="preserve"> </w:t>
+      </w:r>
+      <w:proofErr w:type="spellStart"/>
+      <w:r>
+        <w:t>espSteering</w:t>
+      </w:r>
+      <w:proofErr w:type="spellEnd"/>
+      <w:r>
+        <w:t xml:space="preserve">; private final </w:t>
+      </w:r>
+      <w:proofErr w:type="spellStart"/>
+      <w:r>
+        <w:t>PhoneSteering</w:t>
+      </w:r>
+      <w:proofErr w:type="spellEnd"/>
+      <w:r>
+        <w:t xml:space="preserve"> </w:t>
+      </w:r>
+      <w:proofErr w:type="spellStart"/>
+      <w:r>
+        <w:t>phoneSteering</w:t>
+      </w:r>
+      <w:proofErr w:type="spellEnd"/>
+      <w:r>
+        <w:t xml:space="preserve">; public </w:t>
+      </w:r>
+      <w:proofErr w:type="spellStart"/>
+      <w:r>
+        <w:t>GameLogic</w:t>
+      </w:r>
+      <w:proofErr w:type="spellEnd"/>
+      <w:r>
+        <w:t xml:space="preserve">(Context context) { </w:t>
+      </w:r>
+      <w:proofErr w:type="spellStart"/>
+      <w:r>
+        <w:t>this.context</w:t>
+      </w:r>
+      <w:proofErr w:type="spellEnd"/>
+      <w:r>
+        <w:t xml:space="preserve"> = context; </w:t>
+      </w:r>
+      <w:proofErr w:type="spellStart"/>
+      <w:r>
+        <w:t>this.mqttManager</w:t>
+      </w:r>
+      <w:proofErr w:type="spellEnd"/>
+      <w:r>
+        <w:t xml:space="preserve"> = </w:t>
+      </w:r>
+      <w:proofErr w:type="spellStart"/>
+      <w:r>
+        <w:t>MqttManager.getInstance</w:t>
+      </w:r>
+      <w:proofErr w:type="spellEnd"/>
+      <w:r>
+        <w:t xml:space="preserve">(); </w:t>
+      </w:r>
+      <w:proofErr w:type="spellStart"/>
+      <w:r>
+        <w:t>mqttManager.setCallbackListener</w:t>
+      </w:r>
+      <w:proofErr w:type="spellEnd"/>
+      <w:r>
+        <w:t xml:space="preserve">(this); </w:t>
+      </w:r>
+      <w:proofErr w:type="spellStart"/>
+      <w:r>
+        <w:t>mqttManager.connect</w:t>
+      </w:r>
+      <w:proofErr w:type="spellEnd"/>
+      <w:r>
+        <w:t xml:space="preserve">(); </w:t>
+      </w:r>
+      <w:proofErr w:type="spellStart"/>
+      <w:r>
+        <w:t>this.espSteering</w:t>
+      </w:r>
+      <w:proofErr w:type="spellEnd"/>
+      <w:r>
+        <w:t xml:space="preserve"> = new </w:t>
+      </w:r>
+      <w:proofErr w:type="spellStart"/>
+      <w:r>
+        <w:t>ESPSteering</w:t>
+      </w:r>
+      <w:proofErr w:type="spellEnd"/>
+      <w:r>
+        <w:t xml:space="preserve">(context); </w:t>
+      </w:r>
+      <w:proofErr w:type="spellStart"/>
+      <w:r>
+        <w:t>this.phoneSteering</w:t>
+      </w:r>
+      <w:proofErr w:type="spellEnd"/>
+      <w:r>
+        <w:t xml:space="preserve"> = new </w:t>
+      </w:r>
+      <w:proofErr w:type="spellStart"/>
+      <w:r>
+        <w:t>PhoneSteering</w:t>
+      </w:r>
+      <w:proofErr w:type="spellEnd"/>
+      <w:r>
+        <w:t xml:space="preserve">(); </w:t>
+      </w:r>
+      <w:proofErr w:type="spellStart"/>
+      <w:r>
+        <w:t>mqttManager.publishToTopic</w:t>
+      </w:r>
+      <w:proofErr w:type="spellEnd"/>
+      <w:r>
+        <w:t xml:space="preserve">("0", </w:t>
+      </w:r>
+      <w:proofErr w:type="spellStart"/>
+      <w:r>
+        <w:t>Constants.FINISHED_TOPIC</w:t>
+      </w:r>
+      <w:proofErr w:type="spellEnd"/>
+      <w:r>
+        <w:t xml:space="preserve">); </w:t>
+      </w:r>
+      <w:proofErr w:type="spellStart"/>
+      <w:r>
+        <w:t>mqttManager.subscribeToTopic</w:t>
+      </w:r>
+      <w:proofErr w:type="spellEnd"/>
+      <w:r>
+        <w:t>(</w:t>
+      </w:r>
+      <w:proofErr w:type="spellStart"/>
+      <w:r>
+        <w:t>Constants.TEMP_TOPIC</w:t>
+      </w:r>
+      <w:proofErr w:type="spellEnd"/>
+      <w:r>
+        <w:t xml:space="preserve">); try { </w:t>
+      </w:r>
+      <w:proofErr w:type="spellStart"/>
+      <w:r>
+        <w:t>Log.d</w:t>
+      </w:r>
+      <w:proofErr w:type="spellEnd"/>
+      <w:r>
+        <w:t xml:space="preserve">("Labyrinth", "Labyrinth: "+ </w:t>
+      </w:r>
+      <w:proofErr w:type="spellStart"/>
+      <w:r>
+        <w:t>Arrays.deepToString</w:t>
+      </w:r>
+      <w:proofErr w:type="spellEnd"/>
+      <w:r>
+        <w:t>(</w:t>
+      </w:r>
+      <w:proofErr w:type="spellStart"/>
+      <w:r>
+        <w:t>this.labyrinth</w:t>
+      </w:r>
+      <w:proofErr w:type="spellEnd"/>
+      <w:r>
+        <w:t xml:space="preserve">)); } catch(Exception e){ </w:t>
+      </w:r>
+      <w:proofErr w:type="spellStart"/>
+      <w:r>
+        <w:t>Log.d</w:t>
+      </w:r>
+      <w:proofErr w:type="spellEnd"/>
+      <w:r>
+        <w:t xml:space="preserve">("Labyrinth", "Problem generating Labyrinth in GameLogic.java", e); } } private float[] </w:t>
+      </w:r>
+      <w:proofErr w:type="spellStart"/>
+      <w:r>
+        <w:t>getValuesFromESP</w:t>
+      </w:r>
+      <w:proofErr w:type="spellEnd"/>
+      <w:r>
+        <w:t xml:space="preserve">() { // Replace with your implementation of getting values from ESP steering float </w:t>
+      </w:r>
+      <w:proofErr w:type="spellStart"/>
+      <w:r>
+        <w:t>accX</w:t>
+      </w:r>
+      <w:proofErr w:type="spellEnd"/>
+      <w:r>
+        <w:t xml:space="preserve"> = </w:t>
+      </w:r>
+      <w:proofErr w:type="spellStart"/>
+      <w:r>
+        <w:t>espSteering.getAccX</w:t>
+      </w:r>
+      <w:proofErr w:type="spellEnd"/>
+      <w:r>
+        <w:t xml:space="preserve">(); float </w:t>
+      </w:r>
+      <w:proofErr w:type="spellStart"/>
+      <w:r>
+        <w:t>accY</w:t>
+      </w:r>
+      <w:proofErr w:type="spellEnd"/>
+      <w:r>
+        <w:t xml:space="preserve"> = </w:t>
+      </w:r>
+      <w:proofErr w:type="spellStart"/>
+      <w:r>
+        <w:t>espSteering.getAccY</w:t>
+      </w:r>
+      <w:proofErr w:type="spellEnd"/>
+      <w:r>
+        <w:t xml:space="preserve">(); float </w:t>
+      </w:r>
+      <w:proofErr w:type="spellStart"/>
+      <w:r>
+        <w:t>accZ</w:t>
+      </w:r>
+      <w:proofErr w:type="spellEnd"/>
+      <w:r>
+        <w:t xml:space="preserve"> = </w:t>
+      </w:r>
+      <w:proofErr w:type="spellStart"/>
+      <w:r>
+        <w:t>espSteering.getAccZ</w:t>
+      </w:r>
+      <w:proofErr w:type="spellEnd"/>
+      <w:r>
+        <w:t xml:space="preserve">(); float </w:t>
+      </w:r>
+      <w:proofErr w:type="spellStart"/>
+      <w:r>
+        <w:t>gyroX</w:t>
+      </w:r>
+      <w:proofErr w:type="spellEnd"/>
+      <w:r>
+        <w:t xml:space="preserve"> = </w:t>
+      </w:r>
+      <w:proofErr w:type="spellStart"/>
+      <w:r>
+        <w:t>espSteering.getGyroX</w:t>
+      </w:r>
+      <w:proofErr w:type="spellEnd"/>
+      <w:r>
+        <w:t xml:space="preserve">(); float </w:t>
+      </w:r>
+      <w:proofErr w:type="spellStart"/>
+      <w:r>
+        <w:t>gyroY</w:t>
+      </w:r>
+      <w:proofErr w:type="spellEnd"/>
+      <w:r>
+        <w:t xml:space="preserve"> = </w:t>
+      </w:r>
+      <w:proofErr w:type="spellStart"/>
+      <w:r>
+        <w:t>espSteering.getGyroY</w:t>
+      </w:r>
+      <w:proofErr w:type="spellEnd"/>
+      <w:r>
+        <w:t xml:space="preserve">(); float </w:t>
+      </w:r>
+      <w:proofErr w:type="spellStart"/>
+      <w:r>
+        <w:t>gyroZ</w:t>
+      </w:r>
+      <w:proofErr w:type="spellEnd"/>
+      <w:r>
+        <w:t xml:space="preserve"> = </w:t>
+      </w:r>
+      <w:proofErr w:type="spellStart"/>
+      <w:r>
+        <w:t>espSteering.getGyroZ</w:t>
+      </w:r>
+      <w:proofErr w:type="spellEnd"/>
+      <w:r>
+        <w:t>(); return new float[]{</w:t>
+      </w:r>
+      <w:proofErr w:type="spellStart"/>
+      <w:r>
+        <w:t>accX</w:t>
+      </w:r>
+      <w:proofErr w:type="spellEnd"/>
+      <w:r>
+        <w:t xml:space="preserve">, </w:t>
+      </w:r>
+      <w:proofErr w:type="spellStart"/>
+      <w:r>
+        <w:t>accY</w:t>
+      </w:r>
+      <w:proofErr w:type="spellEnd"/>
+      <w:r>
+        <w:t xml:space="preserve">, </w:t>
+      </w:r>
+      <w:proofErr w:type="spellStart"/>
+      <w:r>
+        <w:t>accZ</w:t>
+      </w:r>
+      <w:proofErr w:type="spellEnd"/>
+      <w:r>
+        <w:t xml:space="preserve">, </w:t>
+      </w:r>
+      <w:proofErr w:type="spellStart"/>
+      <w:r>
+        <w:t>gyroX</w:t>
+      </w:r>
+      <w:proofErr w:type="spellEnd"/>
+      <w:r>
+        <w:t xml:space="preserve">, </w:t>
+      </w:r>
+      <w:proofErr w:type="spellStart"/>
+      <w:r>
+        <w:t>gyroY</w:t>
+      </w:r>
+      <w:proofErr w:type="spellEnd"/>
+      <w:r>
+        <w:t xml:space="preserve">, </w:t>
+      </w:r>
+      <w:proofErr w:type="spellStart"/>
+      <w:r>
+        <w:t>gyroZ</w:t>
+      </w:r>
+      <w:proofErr w:type="spellEnd"/>
+      <w:r>
+        <w:t xml:space="preserve">}; } /** * This method implements the </w:t>
+      </w:r>
+      <w:proofErr w:type="spellStart"/>
+      <w:r>
+        <w:t>MqttCallbackListener</w:t>
+      </w:r>
+      <w:proofErr w:type="spellEnd"/>
+      <w:r>
+        <w:t xml:space="preserve"> interface for </w:t>
+      </w:r>
+      <w:proofErr w:type="spellStart"/>
+      <w:r>
+        <w:t>onMessageReceived</w:t>
+      </w:r>
+      <w:proofErr w:type="spellEnd"/>
+      <w:r>
+        <w:t xml:space="preserve">() * * @param topic the MQTT topic * @param message the current message received for that MQTT topic */ @Override public void </w:t>
+      </w:r>
+      <w:proofErr w:type="spellStart"/>
+      <w:r>
+        <w:t>onMessageReceived</w:t>
+      </w:r>
+      <w:proofErr w:type="spellEnd"/>
+      <w:r>
+        <w:t>(String topic, String message) { if (</w:t>
+      </w:r>
+      <w:proofErr w:type="spellStart"/>
+      <w:r>
+        <w:t>topic.equals</w:t>
+      </w:r>
+      <w:proofErr w:type="spellEnd"/>
+      <w:r>
+        <w:t>(</w:t>
+      </w:r>
+      <w:proofErr w:type="spellStart"/>
+      <w:r>
+        <w:t>Constants.TEMP_TOPIC</w:t>
+      </w:r>
+      <w:proofErr w:type="spellEnd"/>
+      <w:r>
+        <w:t xml:space="preserve">)) { // Handle received message String payload = new String(message); // Process the payload as per your game logic </w:t>
+      </w:r>
+      <w:proofErr w:type="spellStart"/>
+      <w:r>
+        <w:t>Log.d</w:t>
+      </w:r>
+      <w:proofErr w:type="spellEnd"/>
+      <w:r>
+        <w:t>(</w:t>
+      </w:r>
+      <w:proofErr w:type="spellStart"/>
+      <w:r>
+        <w:t>Constants.TEMP_TOPIC</w:t>
+      </w:r>
+      <w:proofErr w:type="spellEnd"/>
+      <w:r>
+        <w:t xml:space="preserve">, payload); } } @Override public void </w:t>
+      </w:r>
+      <w:proofErr w:type="spellStart"/>
+      <w:r>
+        <w:t>onConnectionLost</w:t>
+      </w:r>
+      <w:proofErr w:type="spellEnd"/>
+      <w:r>
+        <w:t xml:space="preserve">() { // Handle connection lost // Show alert to the user </w:t>
+      </w:r>
+      <w:proofErr w:type="spellStart"/>
+      <w:r>
+        <w:t>showAlert</w:t>
+      </w:r>
+      <w:proofErr w:type="spellEnd"/>
+      <w:r>
+        <w:t xml:space="preserve">("Connection Lost", "The MQTT connection to " + </w:t>
+      </w:r>
+      <w:proofErr w:type="spellStart"/>
+      <w:r>
+        <w:t>mqttManager.MQTT_BROKER_METHOD</w:t>
+      </w:r>
+      <w:proofErr w:type="spellEnd"/>
+      <w:r>
+        <w:t xml:space="preserve"> + "://" + </w:t>
+      </w:r>
+      <w:proofErr w:type="spellStart"/>
+      <w:r>
+        <w:t>mqttManager.MQTT_BROKER_IP</w:t>
+      </w:r>
+      <w:proofErr w:type="spellEnd"/>
+      <w:r>
+        <w:t xml:space="preserve"> + ":" + </w:t>
+      </w:r>
+      <w:proofErr w:type="spellStart"/>
+      <w:r>
+        <w:lastRenderedPageBreak/>
+        <w:t>mqttManager.MQTT_BROKER_PORT</w:t>
+      </w:r>
+      <w:proofErr w:type="spellEnd"/>
+      <w:r>
+        <w:t xml:space="preserve"> + " was lost."); } @Override public void </w:t>
+      </w:r>
+      <w:proofErr w:type="spellStart"/>
+      <w:r>
+        <w:t>onConnectionError</w:t>
+      </w:r>
+      <w:proofErr w:type="spellEnd"/>
+      <w:r>
+        <w:t xml:space="preserve">(String </w:t>
+      </w:r>
+      <w:proofErr w:type="spellStart"/>
+      <w:r>
+        <w:t>errorMessage</w:t>
+      </w:r>
+      <w:proofErr w:type="spellEnd"/>
+      <w:r>
+        <w:t xml:space="preserve">) { // Handle connection error // Show alert to the user with the error message </w:t>
+      </w:r>
+      <w:proofErr w:type="spellStart"/>
+      <w:r>
+        <w:t>showAlert</w:t>
+      </w:r>
+      <w:proofErr w:type="spellEnd"/>
+      <w:r>
+        <w:t xml:space="preserve">("Connection Error", "Failed to connect to the MQTT broker at: " + </w:t>
+      </w:r>
+      <w:proofErr w:type="spellStart"/>
+      <w:r>
+        <w:t>mqttManager.MQTT_BROKER_METHOD</w:t>
+      </w:r>
+      <w:proofErr w:type="spellEnd"/>
+      <w:r>
+        <w:t xml:space="preserve"> + "://" + </w:t>
+      </w:r>
+      <w:proofErr w:type="spellStart"/>
+      <w:r>
+        <w:t>mqttManager.MQTT_BROKER_IP</w:t>
+      </w:r>
+      <w:proofErr w:type="spellEnd"/>
+      <w:r>
+        <w:t xml:space="preserve"> + ":" + </w:t>
+      </w:r>
+      <w:proofErr w:type="spellStart"/>
+      <w:r>
+        <w:t>mqttManager.MQTT_BROKER_PORT</w:t>
+      </w:r>
+      <w:proofErr w:type="spellEnd"/>
+      <w:r>
+        <w:t xml:space="preserve">); } private void </w:t>
+      </w:r>
+      <w:proofErr w:type="spellStart"/>
+      <w:r>
+        <w:t>showAlert</w:t>
+      </w:r>
+      <w:proofErr w:type="spellEnd"/>
+      <w:r>
+        <w:t xml:space="preserve">(String title, String message) { </w:t>
+      </w:r>
+      <w:proofErr w:type="spellStart"/>
+      <w:r>
+        <w:t>AlertDialog.Builder</w:t>
+      </w:r>
+      <w:proofErr w:type="spellEnd"/>
+      <w:r>
+        <w:t xml:space="preserve"> builder = new </w:t>
+      </w:r>
+      <w:proofErr w:type="spellStart"/>
+      <w:r>
+        <w:t>AlertDialog.Builder</w:t>
+      </w:r>
+      <w:proofErr w:type="spellEnd"/>
+      <w:r>
+        <w:t xml:space="preserve">(context); </w:t>
+      </w:r>
+      <w:proofErr w:type="spellStart"/>
+      <w:r>
+        <w:t>builder.setTitle</w:t>
+      </w:r>
+      <w:proofErr w:type="spellEnd"/>
+      <w:r>
+        <w:t>(title) .</w:t>
+      </w:r>
+      <w:proofErr w:type="spellStart"/>
+      <w:r>
+        <w:t>setMessage</w:t>
+      </w:r>
+      <w:proofErr w:type="spellEnd"/>
+      <w:r>
+        <w:t>(message) .</w:t>
+      </w:r>
+      <w:proofErr w:type="spellStart"/>
+      <w:r>
+        <w:t>setPositiveButton</w:t>
+      </w:r>
+      <w:proofErr w:type="spellEnd"/>
+      <w:r>
+        <w:t xml:space="preserve">("OK", null) .show(); } public </w:t>
+      </w:r>
+      <w:proofErr w:type="spellStart"/>
+      <w:r>
+        <w:t>ESPSteering</w:t>
+      </w:r>
+      <w:proofErr w:type="spellEnd"/>
+      <w:r>
+        <w:t xml:space="preserve"> </w:t>
+      </w:r>
+      <w:proofErr w:type="spellStart"/>
+      <w:r>
+        <w:t>getEspSteering</w:t>
+      </w:r>
+      <w:proofErr w:type="spellEnd"/>
+      <w:r>
+        <w:t xml:space="preserve">() { return </w:t>
+      </w:r>
+      <w:proofErr w:type="spellStart"/>
+      <w:r>
+        <w:t>espSteering</w:t>
+      </w:r>
+      <w:proofErr w:type="spellEnd"/>
+      <w:r>
+        <w:t xml:space="preserve">; } public </w:t>
+      </w:r>
+      <w:proofErr w:type="spellStart"/>
+      <w:r>
+        <w:t>PhoneSteering</w:t>
+      </w:r>
+      <w:proofErr w:type="spellEnd"/>
+      <w:r>
+        <w:t xml:space="preserve"> </w:t>
+      </w:r>
+      <w:proofErr w:type="spellStart"/>
+      <w:r>
+        <w:t>getPhoneSteering</w:t>
+      </w:r>
+      <w:proofErr w:type="spellEnd"/>
+      <w:r>
+        <w:t xml:space="preserve">() { return </w:t>
+      </w:r>
+      <w:proofErr w:type="spellStart"/>
+      <w:r>
+        <w:t>phoneSteering</w:t>
+      </w:r>
+      <w:proofErr w:type="spellEnd"/>
+      <w:r>
+        <w:t>; } }</w:t>
+      </w:r>
+    </w:p>
+    <w:p/>
+    <w:p>
+      <w:pPr>
+        <w:pStyle w:val="Heading1"/>
+      </w:pPr>
+      <w:r>
+        <w:t>Answer:</w:t>
+      </w:r>
+    </w:p>
+    <w:p>
+      <w:r>
+        <w:t xml:space="preserve">To generate a perfect maze, you can use the Depth-First Search (DFS) algorithm. Here's an updated version of your </w:t>
+      </w:r>
+      <w:proofErr w:type="spellStart"/>
+      <w:r>
+        <w:t>GameLogic</w:t>
+      </w:r>
+      <w:proofErr w:type="spellEnd"/>
+      <w:r>
+        <w:t xml:space="preserve"> class with the implementation of the perfect maze generation:</w:t>
+      </w:r>
+    </w:p>
+    <w:p>
+      <w:proofErr w:type="spellStart"/>
+      <w:r>
+        <w:t>javaCopy</w:t>
+      </w:r>
+      <w:proofErr w:type="spellEnd"/>
+      <w:r>
+        <w:t xml:space="preserve"> code</w:t>
+      </w:r>
+    </w:p>
+    <w:p>
+      <w:r>
+        <w:t xml:space="preserve">import </w:t>
+      </w:r>
+      <w:proofErr w:type="spellStart"/>
+      <w:r>
+        <w:t>android.app.AlertDialog</w:t>
+      </w:r>
+      <w:proofErr w:type="spellEnd"/>
+      <w:r>
+        <w:t xml:space="preserve">; import </w:t>
+      </w:r>
+      <w:proofErr w:type="spellStart"/>
+      <w:r>
+        <w:t>android.content.Context</w:t>
+      </w:r>
+      <w:proofErr w:type="spellEnd"/>
+      <w:r>
+        <w:t xml:space="preserve">; import </w:t>
+      </w:r>
+      <w:proofErr w:type="spellStart"/>
+      <w:r>
+        <w:t>android.util.Log</w:t>
+      </w:r>
+      <w:proofErr w:type="spellEnd"/>
+      <w:r>
+        <w:t xml:space="preserve">; import </w:t>
+      </w:r>
+      <w:proofErr w:type="spellStart"/>
+      <w:r>
+        <w:t>com.example.menu_template.Constants</w:t>
+      </w:r>
+      <w:proofErr w:type="spellEnd"/>
+      <w:r>
+        <w:t xml:space="preserve">; import </w:t>
+      </w:r>
+      <w:proofErr w:type="spellStart"/>
+      <w:r>
+        <w:t>com.example.menu_template.ESPSteering</w:t>
+      </w:r>
+      <w:proofErr w:type="spellEnd"/>
+      <w:r>
+        <w:t xml:space="preserve">; import </w:t>
+      </w:r>
+      <w:proofErr w:type="spellStart"/>
+      <w:r>
+        <w:t>com.example.menu_template.MqttCallbackListener</w:t>
+      </w:r>
+      <w:proofErr w:type="spellEnd"/>
+      <w:r>
+        <w:t xml:space="preserve">; import </w:t>
+      </w:r>
+      <w:proofErr w:type="spellStart"/>
+      <w:r>
+        <w:t>com.example.menu_template.MqttManager</w:t>
+      </w:r>
+      <w:proofErr w:type="spellEnd"/>
+      <w:r>
+        <w:t xml:space="preserve">; import </w:t>
+      </w:r>
+      <w:proofErr w:type="spellStart"/>
+      <w:r>
+        <w:t>com.example.menu_template.PhoneSteering</w:t>
+      </w:r>
+      <w:proofErr w:type="spellEnd"/>
+      <w:r>
+        <w:t xml:space="preserve">; import </w:t>
+      </w:r>
+      <w:proofErr w:type="spellStart"/>
+      <w:r>
+        <w:t>java.util.ArrayList</w:t>
+      </w:r>
+      <w:proofErr w:type="spellEnd"/>
+      <w:r>
+        <w:t xml:space="preserve">; import </w:t>
+      </w:r>
+      <w:proofErr w:type="spellStart"/>
+      <w:r>
+        <w:t>java.util.Arrays</w:t>
+      </w:r>
+      <w:proofErr w:type="spellEnd"/>
+      <w:r>
+        <w:t xml:space="preserve">; import </w:t>
+      </w:r>
+      <w:proofErr w:type="spellStart"/>
+      <w:r>
+        <w:t>java.util.Collections</w:t>
+      </w:r>
+      <w:proofErr w:type="spellEnd"/>
+      <w:r>
+        <w:t xml:space="preserve">; import </w:t>
+      </w:r>
+      <w:proofErr w:type="spellStart"/>
+      <w:r>
+        <w:t>java.util.List</w:t>
+      </w:r>
+      <w:proofErr w:type="spellEnd"/>
+      <w:r>
+        <w:t xml:space="preserve">; import </w:t>
+      </w:r>
+      <w:proofErr w:type="spellStart"/>
+      <w:r>
+        <w:t>java.util.Random</w:t>
+      </w:r>
+      <w:proofErr w:type="spellEnd"/>
+      <w:r>
+        <w:t xml:space="preserve">; import </w:t>
+      </w:r>
+      <w:proofErr w:type="spellStart"/>
+      <w:r>
+        <w:t>java.util.Stack</w:t>
+      </w:r>
+      <w:proofErr w:type="spellEnd"/>
+      <w:r>
+        <w:t xml:space="preserve">; public class </w:t>
+      </w:r>
+      <w:proofErr w:type="spellStart"/>
+      <w:r>
+        <w:t>GameLogic</w:t>
+      </w:r>
+      <w:proofErr w:type="spellEnd"/>
+      <w:r>
+        <w:t xml:space="preserve"> implements </w:t>
+      </w:r>
+      <w:proofErr w:type="spellStart"/>
+      <w:r>
+        <w:t>MqttCallbackListener</w:t>
+      </w:r>
+      <w:proofErr w:type="spellEnd"/>
+      <w:r>
+        <w:t xml:space="preserve"> { private </w:t>
+      </w:r>
+      <w:proofErr w:type="spellStart"/>
+      <w:r>
+        <w:t>MqttManager</w:t>
+      </w:r>
+      <w:proofErr w:type="spellEnd"/>
+      <w:r>
+        <w:t xml:space="preserve"> </w:t>
+      </w:r>
+      <w:proofErr w:type="spellStart"/>
+      <w:r>
+        <w:t>mqttManager</w:t>
+      </w:r>
+      <w:proofErr w:type="spellEnd"/>
+      <w:r>
+        <w:t xml:space="preserve">; private Context </w:t>
+      </w:r>
+      <w:proofErr w:type="spellStart"/>
+      <w:r>
+        <w:t>context</w:t>
+      </w:r>
+      <w:proofErr w:type="spellEnd"/>
+      <w:r>
+        <w:t xml:space="preserve">; private final </w:t>
+      </w:r>
+      <w:proofErr w:type="spellStart"/>
+      <w:r>
+        <w:t>ESPSteering</w:t>
+      </w:r>
+      <w:proofErr w:type="spellEnd"/>
+      <w:r>
+        <w:t xml:space="preserve"> </w:t>
+      </w:r>
+      <w:proofErr w:type="spellStart"/>
+      <w:r>
+        <w:t>espSteering</w:t>
+      </w:r>
+      <w:proofErr w:type="spellEnd"/>
+      <w:r>
+        <w:t xml:space="preserve">; private final </w:t>
+      </w:r>
+      <w:proofErr w:type="spellStart"/>
+      <w:r>
+        <w:t>PhoneSteering</w:t>
+      </w:r>
+      <w:proofErr w:type="spellEnd"/>
+      <w:r>
+        <w:t xml:space="preserve"> </w:t>
+      </w:r>
+      <w:proofErr w:type="spellStart"/>
+      <w:r>
+        <w:t>phoneSteering</w:t>
+      </w:r>
+      <w:proofErr w:type="spellEnd"/>
+      <w:r>
+        <w:t xml:space="preserve">; private int[][] labyrinth; public </w:t>
+      </w:r>
+      <w:proofErr w:type="spellStart"/>
+      <w:r>
+        <w:t>GameLogic</w:t>
+      </w:r>
+      <w:proofErr w:type="spellEnd"/>
+      <w:r>
+        <w:t xml:space="preserve">(Context context) { </w:t>
+      </w:r>
+      <w:proofErr w:type="spellStart"/>
+      <w:r>
+        <w:t>this.context</w:t>
+      </w:r>
+      <w:proofErr w:type="spellEnd"/>
+      <w:r>
+        <w:t xml:space="preserve"> = context; </w:t>
+      </w:r>
+      <w:proofErr w:type="spellStart"/>
+      <w:r>
+        <w:t>this.mqttManager</w:t>
+      </w:r>
+      <w:proofErr w:type="spellEnd"/>
+      <w:r>
+        <w:t xml:space="preserve"> = </w:t>
+      </w:r>
+      <w:proofErr w:type="spellStart"/>
+      <w:r>
+        <w:t>MqttManager.getInstance</w:t>
+      </w:r>
+      <w:proofErr w:type="spellEnd"/>
+      <w:r>
+        <w:t xml:space="preserve">(); </w:t>
+      </w:r>
+      <w:proofErr w:type="spellStart"/>
+      <w:r>
+        <w:t>mqttManager.setCallbackListener</w:t>
+      </w:r>
+      <w:proofErr w:type="spellEnd"/>
+      <w:r>
+        <w:t xml:space="preserve">(this); </w:t>
+      </w:r>
+      <w:proofErr w:type="spellStart"/>
+      <w:r>
+        <w:t>mqttManager.connect</w:t>
+      </w:r>
+      <w:proofErr w:type="spellEnd"/>
+      <w:r>
+        <w:t xml:space="preserve">(); </w:t>
+      </w:r>
+      <w:proofErr w:type="spellStart"/>
+      <w:r>
+        <w:t>this.espSteering</w:t>
+      </w:r>
+      <w:proofErr w:type="spellEnd"/>
+      <w:r>
+        <w:t xml:space="preserve"> = new </w:t>
+      </w:r>
+      <w:proofErr w:type="spellStart"/>
+      <w:r>
+        <w:t>ESPSteering</w:t>
+      </w:r>
+      <w:proofErr w:type="spellEnd"/>
+      <w:r>
+        <w:t xml:space="preserve">(context); </w:t>
+      </w:r>
+      <w:proofErr w:type="spellStart"/>
+      <w:r>
+        <w:t>this.phoneSteering</w:t>
+      </w:r>
+      <w:proofErr w:type="spellEnd"/>
+      <w:r>
+        <w:t xml:space="preserve"> = new </w:t>
+      </w:r>
+      <w:proofErr w:type="spellStart"/>
+      <w:r>
+        <w:t>PhoneSteering</w:t>
+      </w:r>
+      <w:proofErr w:type="spellEnd"/>
+      <w:r>
+        <w:t xml:space="preserve">(); </w:t>
+      </w:r>
+      <w:proofErr w:type="spellStart"/>
+      <w:r>
+        <w:t>mqttManager.publishToTopic</w:t>
+      </w:r>
+      <w:proofErr w:type="spellEnd"/>
+      <w:r>
+        <w:t xml:space="preserve">("0", </w:t>
+      </w:r>
+      <w:proofErr w:type="spellStart"/>
+      <w:r>
+        <w:t>Constants.FINISHED_TOPIC</w:t>
+      </w:r>
+      <w:proofErr w:type="spellEnd"/>
+      <w:r>
+        <w:t xml:space="preserve">); </w:t>
+      </w:r>
+      <w:proofErr w:type="spellStart"/>
+      <w:r>
+        <w:t>mqttManager.subscribeToTopic</w:t>
+      </w:r>
+      <w:proofErr w:type="spellEnd"/>
+      <w:r>
+        <w:t>(</w:t>
+      </w:r>
+      <w:proofErr w:type="spellStart"/>
+      <w:r>
+        <w:t>Constants.TEMP_TOPIC</w:t>
+      </w:r>
+      <w:proofErr w:type="spellEnd"/>
+      <w:r>
+        <w:t xml:space="preserve">); </w:t>
+      </w:r>
+      <w:proofErr w:type="spellStart"/>
+      <w:r>
+        <w:t>generateLabyrinth</w:t>
+      </w:r>
+      <w:proofErr w:type="spellEnd"/>
+      <w:r>
+        <w:t xml:space="preserve">(); </w:t>
+      </w:r>
+      <w:proofErr w:type="spellStart"/>
+      <w:r>
+        <w:t>Log.d</w:t>
+      </w:r>
+      <w:proofErr w:type="spellEnd"/>
+      <w:r>
+        <w:t xml:space="preserve">("Labyrinth", "Labyrinth: " + </w:t>
+      </w:r>
+      <w:proofErr w:type="spellStart"/>
+      <w:r>
+        <w:t>Arrays.deepToString</w:t>
+      </w:r>
+      <w:proofErr w:type="spellEnd"/>
+      <w:r>
+        <w:t>(</w:t>
+      </w:r>
+      <w:proofErr w:type="spellStart"/>
+      <w:r>
+        <w:t>this.labyrinth</w:t>
+      </w:r>
+      <w:proofErr w:type="spellEnd"/>
+      <w:r>
+        <w:t xml:space="preserve">)); } private void </w:t>
+      </w:r>
+      <w:proofErr w:type="spellStart"/>
+      <w:r>
+        <w:t>generateLabyrinth</w:t>
+      </w:r>
+      <w:proofErr w:type="spellEnd"/>
+      <w:r>
+        <w:t xml:space="preserve">() { </w:t>
+      </w:r>
+      <w:proofErr w:type="spellStart"/>
+      <w:r>
+        <w:t>this.labyrinth</w:t>
+      </w:r>
+      <w:proofErr w:type="spellEnd"/>
+      <w:r>
+        <w:t xml:space="preserve"> = new int[10][10]; // Set all cells as walls for (int </w:t>
+      </w:r>
+      <w:proofErr w:type="spellStart"/>
+      <w:r>
+        <w:t>i</w:t>
+      </w:r>
+      <w:proofErr w:type="spellEnd"/>
+      <w:r>
+        <w:t xml:space="preserve"> = 0; </w:t>
+      </w:r>
+      <w:proofErr w:type="spellStart"/>
+      <w:r>
+        <w:t>i</w:t>
+      </w:r>
+      <w:proofErr w:type="spellEnd"/>
+      <w:r>
+        <w:t xml:space="preserve"> &lt; 10; </w:t>
+      </w:r>
+      <w:proofErr w:type="spellStart"/>
+      <w:r>
+        <w:t>i</w:t>
+      </w:r>
+      <w:proofErr w:type="spellEnd"/>
+      <w:r>
+        <w:t xml:space="preserve">++) { for (int j = 0; j &lt; 10; </w:t>
+      </w:r>
+      <w:proofErr w:type="spellStart"/>
+      <w:r>
+        <w:t>j++</w:t>
+      </w:r>
+      <w:proofErr w:type="spellEnd"/>
+      <w:r>
+        <w:t>) { labyrinth[</w:t>
+      </w:r>
+      <w:proofErr w:type="spellStart"/>
+      <w:r>
+        <w:t>i</w:t>
+      </w:r>
+      <w:proofErr w:type="spellEnd"/>
+      <w:r>
+        <w:t xml:space="preserve">][j] = 1; } } // Choose a random starting point int </w:t>
+      </w:r>
+      <w:proofErr w:type="spellStart"/>
+      <w:r>
+        <w:t>startX</w:t>
+      </w:r>
+      <w:proofErr w:type="spellEnd"/>
+      <w:r>
+        <w:t xml:space="preserve"> = </w:t>
+      </w:r>
+      <w:proofErr w:type="spellStart"/>
+      <w:r>
+        <w:t>getRandomNumber</w:t>
+      </w:r>
+      <w:proofErr w:type="spellEnd"/>
+      <w:r>
+        <w:t xml:space="preserve">(0, 9); int </w:t>
+      </w:r>
+      <w:proofErr w:type="spellStart"/>
+      <w:r>
+        <w:t>startY</w:t>
+      </w:r>
+      <w:proofErr w:type="spellEnd"/>
+      <w:r>
+        <w:t xml:space="preserve"> = </w:t>
+      </w:r>
+      <w:proofErr w:type="spellStart"/>
+      <w:r>
+        <w:t>getRandomNumber</w:t>
+      </w:r>
+      <w:proofErr w:type="spellEnd"/>
+      <w:r>
+        <w:t>(0, 9); labyrinth[</w:t>
+      </w:r>
+      <w:proofErr w:type="spellStart"/>
+      <w:r>
+        <w:t>startX</w:t>
+      </w:r>
+      <w:proofErr w:type="spellEnd"/>
+      <w:r>
+        <w:t>][</w:t>
+      </w:r>
+      <w:proofErr w:type="spellStart"/>
+      <w:r>
+        <w:t>startY</w:t>
+      </w:r>
+      <w:proofErr w:type="spellEnd"/>
+      <w:r>
+        <w:t xml:space="preserve">] = 0; // Mark the starting point as part of the maze // Create a stack to keep track of visited cells Stack&lt;int[]&gt; stack = new Stack&lt;&gt;(); </w:t>
+      </w:r>
+      <w:proofErr w:type="spellStart"/>
+      <w:r>
+        <w:t>stack.push</w:t>
+      </w:r>
+      <w:proofErr w:type="spellEnd"/>
+      <w:r>
+        <w:t>(new int[]{</w:t>
+      </w:r>
+      <w:proofErr w:type="spellStart"/>
+      <w:r>
+        <w:t>startX</w:t>
+      </w:r>
+      <w:proofErr w:type="spellEnd"/>
+      <w:r>
+        <w:t xml:space="preserve">, </w:t>
+      </w:r>
+      <w:proofErr w:type="spellStart"/>
+      <w:r>
+        <w:t>startY</w:t>
+      </w:r>
+      <w:proofErr w:type="spellEnd"/>
+      <w:r>
+        <w:t>}); while (!</w:t>
+      </w:r>
+      <w:proofErr w:type="spellStart"/>
+      <w:r>
+        <w:t>stack.isEmpty</w:t>
+      </w:r>
+      <w:proofErr w:type="spellEnd"/>
+      <w:r>
+        <w:t xml:space="preserve">()) { int[] </w:t>
+      </w:r>
+      <w:proofErr w:type="spellStart"/>
+      <w:r>
+        <w:t>currentCell</w:t>
+      </w:r>
+      <w:proofErr w:type="spellEnd"/>
+      <w:r>
+        <w:t xml:space="preserve"> = </w:t>
+      </w:r>
+      <w:proofErr w:type="spellStart"/>
+      <w:r>
+        <w:t>stack.peek</w:t>
+      </w:r>
+      <w:proofErr w:type="spellEnd"/>
+      <w:r>
+        <w:t xml:space="preserve">(); int </w:t>
+      </w:r>
+      <w:proofErr w:type="spellStart"/>
+      <w:r>
+        <w:t>currentX</w:t>
+      </w:r>
+      <w:proofErr w:type="spellEnd"/>
+      <w:r>
+        <w:t xml:space="preserve"> = </w:t>
+      </w:r>
+      <w:proofErr w:type="spellStart"/>
+      <w:r>
+        <w:t>currentCell</w:t>
+      </w:r>
+      <w:proofErr w:type="spellEnd"/>
+      <w:r>
+        <w:t xml:space="preserve">[0]; int </w:t>
+      </w:r>
+      <w:proofErr w:type="spellStart"/>
+      <w:r>
+        <w:t>currentY</w:t>
+      </w:r>
+      <w:proofErr w:type="spellEnd"/>
+      <w:r>
+        <w:t xml:space="preserve"> = </w:t>
+      </w:r>
+      <w:proofErr w:type="spellStart"/>
+      <w:r>
+        <w:t>currentCell</w:t>
+      </w:r>
+      <w:proofErr w:type="spellEnd"/>
+      <w:r>
+        <w:t xml:space="preserve">[1]; // Get the unvisited neighbors of the current cell List&lt;int[]&gt; </w:t>
+      </w:r>
+      <w:proofErr w:type="spellStart"/>
+      <w:r>
+        <w:t>unvisitedNeighbors</w:t>
+      </w:r>
+      <w:proofErr w:type="spellEnd"/>
+      <w:r>
+        <w:t xml:space="preserve"> = </w:t>
+      </w:r>
+      <w:proofErr w:type="spellStart"/>
+      <w:r>
+        <w:t>getUnvisitedNeighbors</w:t>
+      </w:r>
+      <w:proofErr w:type="spellEnd"/>
+      <w:r>
+        <w:t>(</w:t>
+      </w:r>
+      <w:proofErr w:type="spellStart"/>
+      <w:r>
+        <w:t>currentX</w:t>
+      </w:r>
+      <w:proofErr w:type="spellEnd"/>
+      <w:r>
+        <w:t xml:space="preserve">, </w:t>
+      </w:r>
+      <w:proofErr w:type="spellStart"/>
+      <w:r>
+        <w:t>currentY</w:t>
+      </w:r>
+      <w:proofErr w:type="spellEnd"/>
+      <w:r>
+        <w:t>); if (!</w:t>
+      </w:r>
+      <w:proofErr w:type="spellStart"/>
+      <w:r>
+        <w:t>unvisitedNeighbors.isEmpty</w:t>
+      </w:r>
+      <w:proofErr w:type="spellEnd"/>
+      <w:r>
+        <w:t xml:space="preserve">()) { // Choose a random unvisited neighbor int[] </w:t>
+      </w:r>
+      <w:proofErr w:type="spellStart"/>
+      <w:r>
+        <w:t>randomNeighbor</w:t>
+      </w:r>
+      <w:proofErr w:type="spellEnd"/>
+      <w:r>
+        <w:t xml:space="preserve"> = </w:t>
+      </w:r>
+      <w:proofErr w:type="spellStart"/>
+      <w:r>
+        <w:t>unvisitedNeighbors.get</w:t>
+      </w:r>
+      <w:proofErr w:type="spellEnd"/>
+      <w:r>
+        <w:t>(</w:t>
+      </w:r>
+      <w:proofErr w:type="spellStart"/>
+      <w:r>
+        <w:t>getRandomNumber</w:t>
+      </w:r>
+      <w:proofErr w:type="spellEnd"/>
+      <w:r>
+        <w:t xml:space="preserve">(0, </w:t>
+      </w:r>
+      <w:proofErr w:type="spellStart"/>
+      <w:r>
+        <w:t>unvisitedNeighbors.size</w:t>
+      </w:r>
+      <w:proofErr w:type="spellEnd"/>
+      <w:r>
+        <w:t xml:space="preserve">() - 1)); int </w:t>
+      </w:r>
+      <w:proofErr w:type="spellStart"/>
+      <w:r>
+        <w:t>neighborX</w:t>
+      </w:r>
+      <w:proofErr w:type="spellEnd"/>
+      <w:r>
+        <w:t xml:space="preserve"> = </w:t>
+      </w:r>
+      <w:proofErr w:type="spellStart"/>
+      <w:r>
+        <w:t>randomNeighbor</w:t>
+      </w:r>
+      <w:proofErr w:type="spellEnd"/>
+      <w:r>
+        <w:t xml:space="preserve">[0]; int </w:t>
+      </w:r>
+      <w:proofErr w:type="spellStart"/>
+      <w:r>
+        <w:t>neighborY</w:t>
+      </w:r>
+      <w:proofErr w:type="spellEnd"/>
+      <w:r>
+        <w:t xml:space="preserve"> = </w:t>
+      </w:r>
+      <w:proofErr w:type="spellStart"/>
+      <w:r>
+        <w:t>randomNeighbor</w:t>
+      </w:r>
+      <w:proofErr w:type="spellEnd"/>
+      <w:r>
+        <w:t xml:space="preserve">[1]; // Remove the wall between the current cell and the chosen neighbor int </w:t>
+      </w:r>
+      <w:proofErr w:type="spellStart"/>
+      <w:r>
+        <w:t>wallX</w:t>
+      </w:r>
+      <w:proofErr w:type="spellEnd"/>
+      <w:r>
+        <w:t xml:space="preserve"> = (</w:t>
+      </w:r>
+      <w:proofErr w:type="spellStart"/>
+      <w:r>
+        <w:t>currentX</w:t>
+      </w:r>
+      <w:proofErr w:type="spellEnd"/>
+      <w:r>
+        <w:t xml:space="preserve"> + </w:t>
+      </w:r>
+      <w:proofErr w:type="spellStart"/>
+      <w:r>
+        <w:t>neighborX</w:t>
+      </w:r>
+      <w:proofErr w:type="spellEnd"/>
+      <w:r>
+        <w:t xml:space="preserve">) / 2; int </w:t>
+      </w:r>
+      <w:proofErr w:type="spellStart"/>
+      <w:r>
+        <w:t>wallY</w:t>
+      </w:r>
+      <w:proofErr w:type="spellEnd"/>
+      <w:r>
+        <w:t xml:space="preserve"> = (</w:t>
+      </w:r>
+      <w:proofErr w:type="spellStart"/>
+      <w:r>
+        <w:t>currentY</w:t>
+      </w:r>
+      <w:proofErr w:type="spellEnd"/>
+      <w:r>
+        <w:t xml:space="preserve"> + </w:t>
+      </w:r>
+      <w:proofErr w:type="spellStart"/>
+      <w:r>
+        <w:t>neighborY</w:t>
+      </w:r>
+      <w:proofErr w:type="spellEnd"/>
+      <w:r>
+        <w:t>) / 2; labyrinth[</w:t>
+      </w:r>
+      <w:proofErr w:type="spellStart"/>
+      <w:r>
+        <w:t>wallX</w:t>
+      </w:r>
+      <w:proofErr w:type="spellEnd"/>
+      <w:r>
+        <w:t>][</w:t>
+      </w:r>
+      <w:proofErr w:type="spellStart"/>
+      <w:r>
+        <w:t>wallY</w:t>
+      </w:r>
+      <w:proofErr w:type="spellEnd"/>
+      <w:r>
+        <w:t>] = 0; labyrinth[</w:t>
+      </w:r>
+      <w:proofErr w:type="spellStart"/>
+      <w:r>
+        <w:t>neighborX</w:t>
+      </w:r>
+      <w:proofErr w:type="spellEnd"/>
+      <w:r>
+        <w:t>][</w:t>
+      </w:r>
+      <w:proofErr w:type="spellStart"/>
+      <w:r>
+        <w:t>neighborY</w:t>
+      </w:r>
+      <w:proofErr w:type="spellEnd"/>
+      <w:r>
+        <w:t xml:space="preserve">] = 0; // Mark the neighbor as part of the maze </w:t>
+      </w:r>
+      <w:proofErr w:type="spellStart"/>
+      <w:r>
+        <w:t>stack.push</w:t>
+      </w:r>
+      <w:proofErr w:type="spellEnd"/>
+      <w:r>
+        <w:t>(new int[]{</w:t>
+      </w:r>
+      <w:proofErr w:type="spellStart"/>
+      <w:r>
+        <w:t>neighborX</w:t>
+      </w:r>
+      <w:proofErr w:type="spellEnd"/>
+      <w:r>
+        <w:t xml:space="preserve">, </w:t>
+      </w:r>
+      <w:proofErr w:type="spellStart"/>
+      <w:r>
+        <w:t>neighborY</w:t>
+      </w:r>
+      <w:proofErr w:type="spellEnd"/>
+      <w:r>
+        <w:t xml:space="preserve">}); } else { // All neighbors visited, backtrack </w:t>
+      </w:r>
+      <w:proofErr w:type="spellStart"/>
+      <w:r>
+        <w:t>stack.pop</w:t>
+      </w:r>
+      <w:proofErr w:type="spellEnd"/>
+      <w:r>
+        <w:t xml:space="preserve">(); } } } private List&lt;int[]&gt; </w:t>
+      </w:r>
+      <w:proofErr w:type="spellStart"/>
+      <w:r>
+        <w:t>getUnvisitedNeighbors</w:t>
+      </w:r>
+      <w:proofErr w:type="spellEnd"/>
+      <w:r>
+        <w:t xml:space="preserve">(int x, int y) { List&lt;int[]&gt; </w:t>
+      </w:r>
+      <w:proofErr w:type="spellStart"/>
+      <w:r>
+        <w:t>unvisitedNeighbors</w:t>
+      </w:r>
+      <w:proofErr w:type="spellEnd"/>
+      <w:r>
+        <w:t xml:space="preserve"> = new ArrayList&lt;&gt;(); // Check the four cardinal directions if (x &gt; 1 &amp;&amp; labyrinth[x - 2][y] == 1) { </w:t>
+      </w:r>
+      <w:proofErr w:type="spellStart"/>
+      <w:r>
+        <w:t>unvisitedNeighbors.add</w:t>
+      </w:r>
+      <w:proofErr w:type="spellEnd"/>
+      <w:r>
+        <w:t xml:space="preserve">(new int[]{x - 2, y}); } if (x &lt; 8 &amp;&amp; labyrinth[x + 2][y] == 1) { </w:t>
+      </w:r>
+      <w:proofErr w:type="spellStart"/>
+      <w:r>
+        <w:t>unvisitedNeighbors.add</w:t>
+      </w:r>
+      <w:proofErr w:type="spellEnd"/>
+      <w:r>
+        <w:t xml:space="preserve">(new int[]{x + 2, y}); } if (y &gt; 1 &amp;&amp; labyrinth[x][y - 2] == 1) { </w:t>
+      </w:r>
+      <w:proofErr w:type="spellStart"/>
+      <w:r>
+        <w:t>unvisitedNeighbors.add</w:t>
+      </w:r>
+      <w:proofErr w:type="spellEnd"/>
+      <w:r>
+        <w:t xml:space="preserve">(new int[]{x, y - 2}); } if (y &lt; 8 &amp;&amp; labyrinth[x][y + 2] == 1) { </w:t>
+      </w:r>
+      <w:proofErr w:type="spellStart"/>
+      <w:r>
+        <w:t>unvisitedNeighbors.add</w:t>
+      </w:r>
+      <w:proofErr w:type="spellEnd"/>
+      <w:r>
+        <w:t xml:space="preserve">(new int[]{x, y + 2}); } return </w:t>
+      </w:r>
+      <w:proofErr w:type="spellStart"/>
+      <w:r>
+        <w:t>unvisitedNeighbors</w:t>
+      </w:r>
+      <w:proofErr w:type="spellEnd"/>
+      <w:r>
+        <w:t xml:space="preserve">; } private int </w:t>
+      </w:r>
+      <w:proofErr w:type="spellStart"/>
+      <w:r>
+        <w:lastRenderedPageBreak/>
+        <w:t>getRandomNumber</w:t>
+      </w:r>
+      <w:proofErr w:type="spellEnd"/>
+      <w:r>
+        <w:t xml:space="preserve">(int min, int max) { Random </w:t>
+      </w:r>
+      <w:proofErr w:type="spellStart"/>
+      <w:r>
+        <w:t>random</w:t>
+      </w:r>
+      <w:proofErr w:type="spellEnd"/>
+      <w:r>
+        <w:t xml:space="preserve"> = new Random(); return </w:t>
+      </w:r>
+      <w:proofErr w:type="spellStart"/>
+      <w:r>
+        <w:t>random.nextInt</w:t>
+      </w:r>
+      <w:proofErr w:type="spellEnd"/>
+      <w:r>
+        <w:t xml:space="preserve">(max - min + 1) + min; } // Rest of the code... } </w:t>
+      </w:r>
+    </w:p>
+    <w:p>
+      <w:r>
+        <w:t xml:space="preserve">In the </w:t>
+      </w:r>
+      <w:proofErr w:type="spellStart"/>
+      <w:r>
+        <w:t>generateLabyrinth</w:t>
+      </w:r>
+      <w:proofErr w:type="spellEnd"/>
+      <w:r>
+        <w:t xml:space="preserve"> method, a stack is used to perform the depth-first search algorithm. The algorithm starts from a random starting point and keeps visiting unvisited neighbors until there are no more unvisited neighbors. The walls between the current cell and the chosen neighbor are removed, creating the paths in the maze.</w:t>
+      </w:r>
+    </w:p>
+    <w:p>
+      <w:r>
+        <w:t xml:space="preserve">The </w:t>
+      </w:r>
+      <w:proofErr w:type="spellStart"/>
+      <w:r>
+        <w:t>getUnvisitedNeighbors</w:t>
+      </w:r>
+      <w:proofErr w:type="spellEnd"/>
+      <w:r>
+        <w:t xml:space="preserve"> method checks the four cardinal directions to find unvisited neighbors for a given cell.</w:t>
+      </w:r>
+    </w:p>
+    <w:p>
+      <w:r>
+        <w:t xml:space="preserve">Make sure to update your </w:t>
+      </w:r>
+      <w:proofErr w:type="spellStart"/>
+      <w:r>
+        <w:t>GameLogic</w:t>
+      </w:r>
+      <w:proofErr w:type="spellEnd"/>
+      <w:r>
+        <w:t xml:space="preserve"> class with this implementation of the perfect maze generation.</w:t>
       </w:r>
     </w:p>
     <w:p/>

</xml_diff>